<commit_message>
vault backup: 2024-09-26 17:36:39
</commit_message>
<xml_diff>
--- a/Centennial/Term 1/COMP123 - Software Engineering Fundamentals/Lucas_Vandermaarel_Assignment_1.docx
+++ b/Centennial/Term 1/COMP123 - Software Engineering Fundamentals/Lucas_Vandermaarel_Assignment_1.docx
@@ -159,9 +159,21 @@
       </w:pPr>
       <w:r>
         <w:rPr>
+          <w:b/>
+          <w:bCs/>
+          <w:sz w:val="32"/>
+          <w:szCs w:val="32"/>
+        </w:rPr>
+        <w:lastRenderedPageBreak/>
+        <w:t>Computer Architecture</w:t>
+      </w:r>
+      <w:r>
+        <w:br/>
+      </w:r>
+      <w:r>
+        <w:rPr>
           <w:noProof/>
         </w:rPr>
-        <w:lastRenderedPageBreak/>
         <w:drawing>
           <wp:anchor distT="0" distB="0" distL="114300" distR="114300" simplePos="0" relativeHeight="251658240" behindDoc="1" locked="0" layoutInCell="1" allowOverlap="1" wp14:anchorId="0423F294" wp14:editId="426AEDC4">
             <wp:simplePos x="0" y="0"/>
@@ -300,13 +312,8 @@
       <w:r>
         <w:t xml:space="preserve">There are five main functionalities that every computer architecture does. </w:t>
       </w:r>
-      <w:proofErr w:type="gramStart"/>
-      <w:r>
-        <w:t>It takes</w:t>
-      </w:r>
-      <w:proofErr w:type="gramEnd"/>
-      <w:r>
-        <w:t xml:space="preserve"> inputs data in, stores the data and/ or instruction in memory to be </w:t>
+      <w:r>
+        <w:t xml:space="preserve">It takes inputs data in, stores the data and/ or instruction in memory to be </w:t>
       </w:r>
       <w:proofErr w:type="gramStart"/>
       <w:r>
@@ -364,7 +371,29 @@
         <w:t>asic computer system</w:t>
       </w:r>
     </w:p>
-    <w:p/>
+    <w:p>
+      <w:r>
+        <w:br/>
+      </w:r>
+      <w:r>
+        <w:rPr>
+          <w:b/>
+          <w:bCs/>
+          <w:sz w:val="32"/>
+          <w:szCs w:val="32"/>
+        </w:rPr>
+        <w:t>C</w:t>
+      </w:r>
+      <w:r>
+        <w:rPr>
+          <w:b/>
+          <w:bCs/>
+          <w:sz w:val="32"/>
+          <w:szCs w:val="32"/>
+        </w:rPr>
+        <w:t>entral Processing Unit</w:t>
+      </w:r>
+    </w:p>
     <w:p>
       <w:r>
         <w:t xml:space="preserve">The Central Processing Unit (CPU) in human biological terms is the brain of the computer. It </w:t>
@@ -384,6 +413,7 @@
     </w:p>
     <w:p>
       <w:r>
+        <w:lastRenderedPageBreak/>
         <w:t>A CPU has a few other specifications that are important to take note of. The clock speed, the number of cores and threads, the socket,</w:t>
       </w:r>
       <w:r>
@@ -396,7 +426,6 @@
         <w:br/>
       </w:r>
       <w:r>
-        <w:lastRenderedPageBreak/>
         <w:t xml:space="preserve">The clock speed </w:t>
       </w:r>
       <w:r>
@@ -607,15 +636,7 @@
     </w:p>
     <w:p>
       <w:r>
-        <w:t xml:space="preserve">Lastly, the </w:t>
-      </w:r>
-      <w:proofErr w:type="gramStart"/>
-      <w:r>
-        <w:t>instruction</w:t>
-      </w:r>
-      <w:proofErr w:type="gramEnd"/>
-      <w:r>
-        <w:t xml:space="preserve"> set. </w:t>
+        <w:t xml:space="preserve">Lastly, the instruction set. </w:t>
       </w:r>
       <w:r>
         <w:t xml:space="preserve">The instruction set is quite exact to its name. It is a set of instructions on how to handle operations. An example of some of the operations </w:t>
@@ -657,10 +678,26 @@
         <w:t>allows for 64-bit processor registers, 64-bit integer arithmetic and logical operations, as well as 64-bit virtual addresses.</w:t>
       </w:r>
       <w:r>
-        <w:t xml:space="preserve"> This means, much more data can be held, more precise calculations can be completed, and </w:t>
+        <w:t xml:space="preserve"> This means, much more data can be held, </w:t>
+      </w:r>
+      <w:r>
+        <w:lastRenderedPageBreak/>
+        <w:t xml:space="preserve">more precise calculations can be completed, and </w:t>
       </w:r>
       <w:r>
         <w:t>a more memory addresses can be kept in random access memory.</w:t>
+      </w:r>
+    </w:p>
+    <w:p/>
+    <w:p>
+      <w:r>
+        <w:rPr>
+          <w:b/>
+          <w:bCs/>
+          <w:sz w:val="32"/>
+          <w:szCs w:val="32"/>
+        </w:rPr>
+        <w:t>Input and Output Devices</w:t>
       </w:r>
     </w:p>
     <w:p>
@@ -668,7 +705,6 @@
         <w:rPr>
           <w:noProof/>
         </w:rPr>
-        <w:lastRenderedPageBreak/>
         <w:drawing>
           <wp:anchor distT="0" distB="0" distL="114300" distR="114300" simplePos="0" relativeHeight="251664384" behindDoc="0" locked="0" layoutInCell="1" allowOverlap="1" wp14:anchorId="5089482D" wp14:editId="21F59A03">
             <wp:simplePos x="0" y="0"/>
@@ -946,7 +982,7 @@
           <w:noProof/>
         </w:rPr>
         <w:drawing>
-          <wp:anchor distT="0" distB="0" distL="114300" distR="114300" simplePos="0" relativeHeight="251660288" behindDoc="1" locked="0" layoutInCell="1" allowOverlap="1" wp14:anchorId="1B796BFE" wp14:editId="5988D8A6">
+          <wp:anchor distT="0" distB="0" distL="114300" distR="114300" simplePos="0" relativeHeight="251660288" behindDoc="1" locked="0" layoutInCell="1" allowOverlap="1" wp14:anchorId="1B796BFE" wp14:editId="1D468876">
             <wp:simplePos x="0" y="0"/>
             <wp:positionH relativeFrom="margin">
               <wp:posOffset>-87630</wp:posOffset>
@@ -1150,6 +1186,7 @@
         <w:rPr>
           <w:noProof/>
         </w:rPr>
+        <w:lastRenderedPageBreak/>
         <w:drawing>
           <wp:anchor distT="0" distB="0" distL="114300" distR="114300" simplePos="0" relativeHeight="251665408" behindDoc="1" locked="0" layoutInCell="1" allowOverlap="1" wp14:anchorId="0DD4B398" wp14:editId="7424BC1E">
             <wp:simplePos x="0" y="0"/>
@@ -1429,7 +1466,6 @@
     <w:p/>
     <w:p>
       <w:r>
-        <w:lastRenderedPageBreak/>
         <w:t xml:space="preserve">A monitor </w:t>
       </w:r>
       <w:r>
@@ -1504,7 +1540,17 @@
         <w:t>displays.</w:t>
       </w:r>
     </w:p>
-    <w:p/>
+    <w:p>
+      <w:r>
+        <w:rPr>
+          <w:b/>
+          <w:bCs/>
+          <w:sz w:val="32"/>
+          <w:szCs w:val="32"/>
+        </w:rPr>
+        <w:t>Memory</w:t>
+      </w:r>
+    </w:p>
     <w:p>
       <w:r>
         <w:t>Computer memory</w:t>
@@ -1653,6 +1699,7 @@
         <w:rPr>
           <w:noProof/>
         </w:rPr>
+        <w:lastRenderedPageBreak/>
         <w:drawing>
           <wp:anchor distT="0" distB="0" distL="114300" distR="114300" simplePos="0" relativeHeight="251669504" behindDoc="0" locked="0" layoutInCell="1" allowOverlap="1" wp14:anchorId="4847EBDC" wp14:editId="2F0712D0">
             <wp:simplePos x="0" y="0"/>
@@ -1815,7 +1862,6 @@
         <w:rPr>
           <w:noProof/>
         </w:rPr>
-        <w:lastRenderedPageBreak/>
         <w:drawing>
           <wp:anchor distT="0" distB="0" distL="114300" distR="114300" simplePos="0" relativeHeight="251671552" behindDoc="0" locked="0" layoutInCell="1" allowOverlap="1" wp14:anchorId="1264770C" wp14:editId="77A20D7E">
             <wp:simplePos x="0" y="0"/>
@@ -2062,7 +2108,11 @@
         <w:t>These values are binary values</w:t>
       </w:r>
       <w:r>
-        <w:t xml:space="preserve"> which, when enough of them in a</w:t>
+        <w:t xml:space="preserve"> which, when enough of </w:t>
+      </w:r>
+      <w:r>
+        <w:lastRenderedPageBreak/>
+        <w:t>them in a</w:t>
       </w:r>
       <w:r>
         <w:t xml:space="preserve"> row</w:t>
@@ -2181,7 +2231,6 @@
     </w:p>
     <w:p>
       <w:r>
-        <w:lastRenderedPageBreak/>
         <w:t>EPROM, also known as Erasable</w:t>
       </w:r>
       <w:r>
@@ -2313,15 +2362,7 @@
         <w:t xml:space="preserve"> A gigabyte is where we can start holding a lot of data. Some smaller modern games will be a few gigabytes while larger modern games might be 50GB+.</w:t>
       </w:r>
       <w:r>
-        <w:t xml:space="preserve"> Terabytes are becoming more common </w:t>
-      </w:r>
-      <w:proofErr w:type="gramStart"/>
-      <w:r>
-        <w:t>of a</w:t>
-      </w:r>
-      <w:proofErr w:type="gramEnd"/>
-      <w:r>
-        <w:t xml:space="preserve"> storage size for hard drives as technology has progressed to fit more data in the same space.</w:t>
+        <w:t xml:space="preserve"> Terabytes are becoming more common of a storage size for hard drives as technology has progressed to fit more data in the same space.</w:t>
       </w:r>
       <w:r>
         <w:t xml:space="preserve"> The larger memory units are less common to hear about, but it is estimated that the entire world’s population creates around 147 zettabytes of data per year </w:t>
@@ -2332,18 +2373,19 @@
         <w:rPr>
           <w:noProof/>
         </w:rPr>
+        <w:lastRenderedPageBreak/>
         <w:drawing>
-          <wp:anchor distT="0" distB="0" distL="114300" distR="114300" simplePos="0" relativeHeight="251672576" behindDoc="0" locked="0" layoutInCell="1" allowOverlap="1" wp14:anchorId="3043AE5B" wp14:editId="06CB313B">
+          <wp:anchor distT="0" distB="0" distL="114300" distR="114300" simplePos="0" relativeHeight="251672576" behindDoc="0" locked="0" layoutInCell="1" allowOverlap="1" wp14:anchorId="3043AE5B" wp14:editId="3CE34C94">
             <wp:simplePos x="0" y="0"/>
             <wp:positionH relativeFrom="margin">
-              <wp:align>left</wp:align>
+              <wp:posOffset>-85725</wp:posOffset>
             </wp:positionH>
             <wp:positionV relativeFrom="page">
-              <wp:posOffset>6026785</wp:posOffset>
+              <wp:posOffset>400050</wp:posOffset>
             </wp:positionV>
             <wp:extent cx="4143375" cy="3382191"/>
             <wp:effectExtent l="0" t="0" r="0" b="8890"/>
-            <wp:wrapNone/>
+            <wp:wrapSquare wrapText="bothSides"/>
             <wp:docPr id="1366310154" name="Picture 2" descr="A table with numbers and letters&#10;&#10;Description automatically generated"/>
             <wp:cNvGraphicFramePr>
               <a:graphicFrameLocks xmlns:a="http://schemas.openxmlformats.org/drawingml/2006/main" noChangeAspect="1"/>
@@ -2373,7 +2415,7 @@
                   <pic:spPr bwMode="auto">
                     <a:xfrm>
                       <a:off x="0" y="0"/>
-                      <a:ext cx="4146536" cy="3384771"/>
+                      <a:ext cx="4143375" cy="3382191"/>
                     </a:xfrm>
                     <a:prstGeom prst="rect">
                       <a:avLst/>
@@ -2413,10 +2455,20 @@
     <w:p/>
     <w:p/>
     <w:p/>
-    <w:p/>
-    <w:p>
-      <w:r>
-        <w:lastRenderedPageBreak/>
+    <w:p>
+      <w:r>
+        <w:rPr>
+          <w:b/>
+          <w:bCs/>
+          <w:sz w:val="32"/>
+          <w:szCs w:val="32"/>
+        </w:rPr>
+        <w:br/>
+        <w:t>Motherboard Ports</w:t>
+      </w:r>
+    </w:p>
+    <w:p>
+      <w:r>
         <w:t>The motherboard has many ports</w:t>
       </w:r>
       <w:r>
@@ -2435,19 +2487,13 @@
         <w:t>,</w:t>
       </w:r>
       <w:r>
-        <w:t xml:space="preserve"> VGA</w:t>
-      </w:r>
-      <w:r>
-        <w:t>,</w:t>
+        <w:t xml:space="preserve"> VGA,</w:t>
       </w:r>
       <w:r>
         <w:t xml:space="preserve"> </w:t>
       </w:r>
       <w:r>
-        <w:t>DVI, HDMI</w:t>
-      </w:r>
-      <w:r>
-        <w:t xml:space="preserve">, </w:t>
+        <w:t xml:space="preserve">DVI, HDMI, </w:t>
       </w:r>
       <w:r>
         <w:t>Display, Ethernet,</w:t>
@@ -2547,6 +2593,7 @@
         <w:rPr>
           <w:noProof/>
         </w:rPr>
+        <w:lastRenderedPageBreak/>
         <w:drawing>
           <wp:anchor distT="0" distB="0" distL="114300" distR="114300" simplePos="0" relativeHeight="251673600" behindDoc="0" locked="0" layoutInCell="1" allowOverlap="1" wp14:anchorId="462B08FD" wp14:editId="7F0FB6DA">
             <wp:simplePos x="0" y="0"/>
@@ -2639,15 +2686,7 @@
         <w:t xml:space="preserve">Ethernet ports are for ethernet cables to provide network data to and from a computer. </w:t>
       </w:r>
       <w:r>
-        <w:t xml:space="preserve">Depending on the speed that the port </w:t>
-      </w:r>
-      <w:proofErr w:type="gramStart"/>
-      <w:r>
-        <w:t>support</w:t>
-      </w:r>
-      <w:proofErr w:type="gramEnd"/>
-      <w:r>
-        <w:t>, the speed at which data can transfer will be determined. 10, 100, and 1000 Megabits per second are common to see in computers or, the larger numbers, are more common in switches and routers.</w:t>
+        <w:t>Depending on the speed that the port support, the speed at which data can transfer will be determined. 10, 100, and 1000 Megabits per second are common to see in computers or, the larger numbers, are more common in switches and routers.</w:t>
       </w:r>
     </w:p>
     <w:p>
@@ -2658,16 +2697,11 @@
         <w:t xml:space="preserve">They can only </w:t>
       </w:r>
       <w:r>
-        <w:t xml:space="preserve">send data serially, hence the name, which means that one wire is used to send a </w:t>
-      </w:r>
-      <w:proofErr w:type="gramStart"/>
-      <w:r>
-        <w:t>bit</w:t>
+        <w:t>send data serially, hence the name, which means that one wire is used to send a bit</w:t>
       </w:r>
       <w:r>
         <w:t>s</w:t>
       </w:r>
-      <w:proofErr w:type="gramEnd"/>
       <w:r>
         <w:t xml:space="preserve"> of data one </w:t>
       </w:r>
@@ -2677,11 +2711,23 @@
       <w:r>
         <w:t>at a time.</w:t>
       </w:r>
-    </w:p>
-    <w:p/>
-    <w:p>
-      <w:r>
-        <w:lastRenderedPageBreak/>
+      <w:r>
+        <w:br/>
+      </w:r>
+    </w:p>
+    <w:p>
+      <w:r>
+        <w:rPr>
+          <w:b/>
+          <w:bCs/>
+          <w:sz w:val="32"/>
+          <w:szCs w:val="32"/>
+        </w:rPr>
+        <w:t>Other Latest Devices</w:t>
+      </w:r>
+    </w:p>
+    <w:p>
+      <w:r>
         <w:t xml:space="preserve">A few other devices that have not been </w:t>
       </w:r>
       <w:r>
@@ -2825,7 +2871,11 @@
         <w:t>information used for smooth display of video and calculations it performs.</w:t>
       </w:r>
       <w:r>
-        <w:t xml:space="preserve"> The memory clock speed is the measure of how quickly a GPU can access the VRAM and the core clock speed is the speed at which the operations can be completed.</w:t>
+        <w:t xml:space="preserve"> The memory clock speed is the measure of how quickly a GPU can access the VRAM and the core clock speed is the speed </w:t>
+      </w:r>
+      <w:r>
+        <w:lastRenderedPageBreak/>
+        <w:t>at which the operations can be completed.</w:t>
       </w:r>
       <w:r>
         <w:t xml:space="preserve"> This is quite </w:t>
@@ -2923,14 +2973,275 @@
         </w:drawing>
       </w:r>
     </w:p>
-    <w:p/>
-    <w:p/>
-    <w:p/>
-    <w:p/>
-    <w:p/>
-    <w:p/>
-    <w:p/>
-    <w:p/>
+    <w:p>
+      <w:r>
+        <w:br/>
+      </w:r>
+      <w:r>
+        <w:rPr>
+          <w:b/>
+          <w:bCs/>
+          <w:sz w:val="32"/>
+          <w:szCs w:val="32"/>
+        </w:rPr>
+        <w:t>Best configuration</w:t>
+      </w:r>
+    </w:p>
+    <w:p>
+      <w:r>
+        <w:t>The best configuration when purchasing</w:t>
+      </w:r>
+      <w:r>
+        <w:t xml:space="preserve"> a new computer depends on what a user needs to </w:t>
+      </w:r>
+      <w:r>
+        <w:t>accomplish with the computer.</w:t>
+      </w:r>
+    </w:p>
+    <w:p>
+      <w:r>
+        <w:t>To start, every computer at the bare minimum needs to have a CPU, motherboard, some RAM, a power supply</w:t>
+      </w:r>
+      <w:r>
+        <w:t>, and some sort of long-term storage like an SSD or HDD.</w:t>
+      </w:r>
+    </w:p>
+    <w:p>
+      <w:r>
+        <w:t xml:space="preserve">For gaming, a mid to high level CPU, GPU, is </w:t>
+      </w:r>
+      <w:r>
+        <w:t>recommended</w:t>
+      </w:r>
+      <w:r>
+        <w:t xml:space="preserve"> as games tend to be CPU-intensive, GPU-</w:t>
+      </w:r>
+      <w:r>
+        <w:t>intensive, or</w:t>
+      </w:r>
+      <w:r>
+        <w:t xml:space="preserve"> both. </w:t>
+      </w:r>
+      <w:r>
+        <w:t xml:space="preserve">An AMD Ryzen 7 5800X3D and Nvidia RTX 4060 are a combination that would be considered </w:t>
+      </w:r>
+      <w:proofErr w:type="spellStart"/>
+      <w:r>
+        <w:t>mid level</w:t>
+      </w:r>
+      <w:proofErr w:type="spellEnd"/>
+      <w:r>
+        <w:t xml:space="preserve"> that would be able to run most games on medium-high graphics settings</w:t>
+      </w:r>
+      <w:r>
+        <w:t>. Depending on the GPU chosen, the power supply’s wattage rating might have to be raised.</w:t>
+      </w:r>
+    </w:p>
+    <w:p>
+      <w:r>
+        <w:t xml:space="preserve">Video editing is similar to </w:t>
+      </w:r>
+      <w:proofErr w:type="gramStart"/>
+      <w:r>
+        <w:t>gaming,</w:t>
+      </w:r>
+      <w:proofErr w:type="gramEnd"/>
+      <w:r>
+        <w:t xml:space="preserve"> however, it may not need the as good of a CPU in order for a user to complete their tasks quickly.</w:t>
+      </w:r>
+      <w:r>
+        <w:t xml:space="preserve"> The GPU typically handles the rendering and previewing of the work in progress </w:t>
+      </w:r>
+      <w:r>
+        <w:t>video.</w:t>
+      </w:r>
+      <w:r>
+        <w:t xml:space="preserve"> A higher amount of VRAM on the GPU can make a video editing experience </w:t>
+      </w:r>
+      <w:proofErr w:type="gramStart"/>
+      <w:r>
+        <w:t>more smooth</w:t>
+      </w:r>
+      <w:proofErr w:type="gramEnd"/>
+      <w:r>
+        <w:t xml:space="preserve"> as well.</w:t>
+      </w:r>
+    </w:p>
+    <w:p>
+      <w:r>
+        <w:t xml:space="preserve">For web browsing, using word processors, and tasks that require the office 365 suite, RAM is more important than a CPU or GPU. </w:t>
+      </w:r>
+      <w:r>
+        <w:t xml:space="preserve">Google Chrome is notorious for utilizing a lot of </w:t>
+      </w:r>
+      <w:r>
+        <w:lastRenderedPageBreak/>
+        <w:t xml:space="preserve">memory. </w:t>
+      </w:r>
+      <w:r>
+        <w:t xml:space="preserve">While a better CPU can quicken calculations, RAM is </w:t>
+      </w:r>
+      <w:r>
+        <w:t>great at keeping</w:t>
+      </w:r>
+      <w:r>
+        <w:t xml:space="preserve"> information ready for when a user switches to another tab or program.</w:t>
+      </w:r>
+    </w:p>
+    <w:p>
+      <w:r>
+        <w:t xml:space="preserve">My </w:t>
+      </w:r>
+      <w:r>
+        <w:t>workstation</w:t>
+      </w:r>
+      <w:r>
+        <w:t xml:space="preserve"> </w:t>
+      </w:r>
+      <w:r>
+        <w:t xml:space="preserve">needs to be able to do </w:t>
+      </w:r>
+      <w:proofErr w:type="gramStart"/>
+      <w:r>
+        <w:t>all of</w:t>
+      </w:r>
+      <w:proofErr w:type="gramEnd"/>
+      <w:r>
+        <w:t xml:space="preserve"> the above.</w:t>
+      </w:r>
+      <w:r>
+        <w:t xml:space="preserve"> This is why I have opted for a gaming configuration as a gaming workstation can handle </w:t>
+      </w:r>
+      <w:proofErr w:type="gramStart"/>
+      <w:r>
+        <w:t>all of</w:t>
+      </w:r>
+      <w:proofErr w:type="gramEnd"/>
+      <w:r>
+        <w:t xml:space="preserve"> the </w:t>
+      </w:r>
+      <w:r>
+        <w:t>tasks mentioned above.</w:t>
+      </w:r>
+    </w:p>
+    <w:p>
+      <w:r>
+        <w:t>My workstation’s specifications:</w:t>
+      </w:r>
+      <w:r>
+        <w:br/>
+        <w:t>CPU – AMD Ryzen 7 5800X3D</w:t>
+      </w:r>
+    </w:p>
+    <w:p>
+      <w:r>
+        <w:t>Motherboard – ROG STRIX B450-F Gaming</w:t>
+      </w:r>
+    </w:p>
+    <w:p>
+      <w:r>
+        <w:t xml:space="preserve">Memory – 32 GBs of DDR4 </w:t>
+      </w:r>
+      <w:proofErr w:type="spellStart"/>
+      <w:r>
+        <w:t>memeory</w:t>
+      </w:r>
+      <w:proofErr w:type="spellEnd"/>
+      <w:r>
+        <w:t xml:space="preserve"> running at 3200MHz</w:t>
+      </w:r>
+    </w:p>
+    <w:p>
+      <w:r>
+        <w:t>GPU – Nvidia GeForce RTX 4080 Super Gaming OC</w:t>
+      </w:r>
+      <w:r>
+        <w:t xml:space="preserve"> with 16 GBs of GDDR6X VRAM</w:t>
+      </w:r>
+    </w:p>
+    <w:p>
+      <w:r>
+        <w:t xml:space="preserve">Power supply – MSI MPG A1000G PCIE5 </w:t>
+      </w:r>
+      <w:r>
+        <w:t>at</w:t>
+      </w:r>
+      <w:r>
+        <w:t xml:space="preserve"> 1000 watts</w:t>
+      </w:r>
+    </w:p>
+    <w:p>
+      <w:r>
+        <w:t>Storage – 1TB NVME M.2 SSD, 2 TB HDD, 1 TB HDD</w:t>
+      </w:r>
+    </w:p>
+    <w:p/>
+    <w:p>
+      <w:r>
+        <w:rPr>
+          <w:b/>
+          <w:bCs/>
+          <w:sz w:val="32"/>
+          <w:szCs w:val="32"/>
+        </w:rPr>
+        <w:t>Application Software</w:t>
+      </w:r>
+    </w:p>
+    <w:p>
+      <w:r>
+        <w:t xml:space="preserve">Application software is </w:t>
+      </w:r>
+      <w:r>
+        <w:t xml:space="preserve">a type of software that is “for” users to </w:t>
+      </w:r>
+      <w:r>
+        <w:t>interact</w:t>
+      </w:r>
+      <w:r>
+        <w:t xml:space="preserve"> with.</w:t>
+      </w:r>
+      <w:r>
+        <w:t xml:space="preserve"> </w:t>
+      </w:r>
+    </w:p>
+    <w:p/>
+    <w:p/>
+    <w:p>
+      <w:r>
+        <w:rPr>
+          <w:b/>
+          <w:bCs/>
+          <w:sz w:val="32"/>
+          <w:szCs w:val="32"/>
+        </w:rPr>
+        <w:t>Systems Software</w:t>
+      </w:r>
+    </w:p>
+    <w:p/>
+    <w:p>
+      <w:r>
+        <w:rPr>
+          <w:b/>
+          <w:bCs/>
+          <w:sz w:val="32"/>
+          <w:szCs w:val="32"/>
+        </w:rPr>
+        <w:t>Operating Systems</w:t>
+      </w:r>
+      <w:r>
+        <w:br w:type="page"/>
+      </w:r>
+      <w:r>
+        <w:rPr>
+          <w:b/>
+          <w:bCs/>
+          <w:sz w:val="32"/>
+          <w:szCs w:val="32"/>
+        </w:rPr>
+        <w:lastRenderedPageBreak/>
+        <w:t>Networking Types</w:t>
+      </w:r>
+    </w:p>
     <w:p/>
     <w:p/>
     <w:p/>
@@ -3018,6 +3329,7 @@
         <w:br/>
       </w:r>
       <w:r>
+        <w:lastRenderedPageBreak/>
         <w:t>Computer System Architecture</w:t>
       </w:r>
       <w:r>
@@ -3218,6 +3530,7 @@
     </w:p>
     <w:p>
       <w:r>
+        <w:lastRenderedPageBreak/>
         <w:t xml:space="preserve">Samsung 75Hz Monitor. </w:t>
       </w:r>
       <w:hyperlink r:id="rId33" w:history="1">
@@ -3377,7 +3690,6 @@
     <w:p/>
     <w:p>
       <w:r>
-        <w:lastRenderedPageBreak/>
         <w:t>Types of bytes: Units of memory explained</w:t>
       </w:r>
       <w:r>
@@ -3392,7 +3704,7 @@
       <w:r>
         <w:t xml:space="preserve">Amount of Data Created Daily. Exploding Topics. </w:t>
       </w:r>
-      <w:hyperlink r:id="rId41" w:history="1">
+      <w:hyperlink r:id="rId41" w:anchor=":~:text=According%20to%20the%20latest%20estimates,or%200.4%20zettabytes%20every%20day" w:history="1">
         <w:r>
           <w:rPr>
             <w:rStyle w:val="Hyperlink"/>
@@ -3407,6 +3719,7 @@
     <w:p/>
     <w:p>
       <w:r>
+        <w:lastRenderedPageBreak/>
         <w:t>USB-C, USB-B, and USB-A: What’s the Difference?</w:t>
       </w:r>
       <w:r>
@@ -3473,10 +3786,7 @@
         <w:t>. Microsoft.</w:t>
       </w:r>
       <w:r>
-        <w:t xml:space="preserve"> </w:t>
-      </w:r>
-      <w:r>
-        <w:t>https://support.microsoft.com/en-us/windows/all-about-neural-processing-units-npus-e77a5637-7705-4915-96c8-0c6a975f9db4</w:t>
+        <w:t xml:space="preserve"> https://support.microsoft.com/en-us/windows/all-about-neural-processing-units-npus-e77a5637-7705-4915-96c8-0c6a975f9db4</w:t>
       </w:r>
       <w:r>
         <w:br/>
@@ -3484,14 +3794,34 @@
     </w:p>
     <w:p>
       <w:r>
-        <w:t>Part 2</w:t>
-      </w:r>
-      <w:r>
-        <w:br/>
-      </w:r>
-      <w:r>
-        <w:t>1. Application software with examples</w:t>
-      </w:r>
+        <w:t xml:space="preserve">Part </w:t>
+      </w:r>
+      <w:r>
+        <w:t>2</w:t>
+      </w:r>
+    </w:p>
+    <w:p>
+      <w:r>
+        <w:t xml:space="preserve">M. </w:t>
+      </w:r>
+      <w:proofErr w:type="spellStart"/>
+      <w:r>
+        <w:t>Luenendonk</w:t>
+      </w:r>
+      <w:proofErr w:type="spellEnd"/>
+      <w:r>
+        <w:t xml:space="preserve">.  2024. 27 System Software &amp; Application Software Examples of 2024.  </w:t>
+      </w:r>
+      <w:hyperlink r:id="rId45" w:history="1">
+        <w:r>
+          <w:rPr>
+            <w:rStyle w:val="Hyperlink"/>
+          </w:rPr>
+          <w:t>https://www.founderjar.com/system-software-application-software-examples/</w:t>
+        </w:r>
+      </w:hyperlink>
+    </w:p>
+    <w:p>
       <w:r>
         <w:br/>
         <w:t>2. Systems software with examples</w:t>
@@ -3509,8 +3839,8 @@
       </w:r>
     </w:p>
     <w:sectPr>
-      <w:footerReference w:type="default" r:id="rId45"/>
-      <w:headerReference w:type="first" r:id="rId46"/>
+      <w:footerReference w:type="default" r:id="rId46"/>
+      <w:headerReference w:type="first" r:id="rId47"/>
       <w:pgSz w:w="12240" w:h="15840"/>
       <w:pgMar w:top="1440" w:right="1440" w:bottom="1440" w:left="1440" w:header="720" w:footer="720" w:gutter="0"/>
       <w:pgBorders w:offsetFrom="page">
@@ -3519,6 +3849,7 @@
         <w:bottom w:val="single" w:sz="4" w:space="24" w:color="auto"/>
         <w:right w:val="single" w:sz="4" w:space="24" w:color="auto"/>
       </w:pgBorders>
+      <w:pgNumType w:start="0"/>
       <w:cols w:space="720"/>
       <w:titlePg/>
       <w:docGrid w:linePitch="360"/>

</xml_diff>

<commit_message>
vault backup: 2024-09-27 10:16:24
</commit_message>
<xml_diff>
--- a/Centennial/Term 1/COMP123 - Software Engineering Fundamentals/Lucas_Vandermaarel_Assignment_1.docx
+++ b/Centennial/Term 1/COMP123 - Software Engineering Fundamentals/Lucas_Vandermaarel_Assignment_1.docx
@@ -200,7 +200,7 @@
                     </pic:cNvPicPr>
                   </pic:nvPicPr>
                   <pic:blipFill>
-                    <a:blip r:embed="rId7">
+                    <a:blip r:embed="rId8">
                       <a:extLst>
                         <a:ext uri="{28A0092B-C50C-407E-A947-70E740481C1C}">
                           <a14:useLocalDpi xmlns:a14="http://schemas.microsoft.com/office/drawing/2010/main" val="0"/>
@@ -313,15 +313,7 @@
         <w:t xml:space="preserve">There are five main functionalities that every computer architecture does. </w:t>
       </w:r>
       <w:r>
-        <w:t xml:space="preserve">It takes inputs data in, stores the data and/ or instruction in memory to be </w:t>
-      </w:r>
-      <w:proofErr w:type="gramStart"/>
-      <w:r>
-        <w:t>used</w:t>
-      </w:r>
-      <w:proofErr w:type="gramEnd"/>
-      <w:r>
-        <w:t xml:space="preserve"> when necessary, processes data and converts data when necessary, provides output data, and controls all of the previous functionalities in an efficient manner</w:t>
+        <w:t>It takes inputs data in, stores the data and/ or instruction in memory to be used when necessary, processes data and converts data when necessary, provides output data, and controls all of the previous functionalities in an efficient manner</w:t>
       </w:r>
       <w:r>
         <w:t>.</w:t>
@@ -461,7 +453,7 @@
                     </pic:cNvPicPr>
                   </pic:nvPicPr>
                   <pic:blipFill rotWithShape="1">
-                    <a:blip r:embed="rId8" cstate="print">
+                    <a:blip r:embed="rId9" cstate="print">
                       <a:extLst>
                         <a:ext uri="{28A0092B-C50C-407E-A947-70E740481C1C}">
                           <a14:useLocalDpi xmlns:a14="http://schemas.microsoft.com/office/drawing/2010/main" val="0"/>
@@ -731,7 +723,7 @@
                     </pic:cNvPicPr>
                   </pic:nvPicPr>
                   <pic:blipFill>
-                    <a:blip r:embed="rId9" cstate="print">
+                    <a:blip r:embed="rId10" cstate="print">
                       <a:extLst>
                         <a:ext uri="{28A0092B-C50C-407E-A947-70E740481C1C}">
                           <a14:useLocalDpi xmlns:a14="http://schemas.microsoft.com/office/drawing/2010/main" val="0"/>
@@ -798,7 +790,7 @@
                     </pic:cNvPicPr>
                   </pic:nvPicPr>
                   <pic:blipFill>
-                    <a:blip r:embed="rId10" cstate="print">
+                    <a:blip r:embed="rId11" cstate="print">
                       <a:extLst>
                         <a:ext uri="{28A0092B-C50C-407E-A947-70E740481C1C}">
                           <a14:useLocalDpi xmlns:a14="http://schemas.microsoft.com/office/drawing/2010/main" val="0"/>
@@ -865,7 +857,7 @@
                     </pic:cNvPicPr>
                   </pic:nvPicPr>
                   <pic:blipFill>
-                    <a:blip r:embed="rId11" cstate="print">
+                    <a:blip r:embed="rId12" cstate="print">
                       <a:extLst>
                         <a:ext uri="{28A0092B-C50C-407E-A947-70E740481C1C}">
                           <a14:useLocalDpi xmlns:a14="http://schemas.microsoft.com/office/drawing/2010/main" val="0"/>
@@ -940,7 +932,7 @@
                     </pic:cNvPicPr>
                   </pic:nvPicPr>
                   <pic:blipFill>
-                    <a:blip r:embed="rId12" cstate="print">
+                    <a:blip r:embed="rId13" cstate="print">
                       <a:extLst>
                         <a:ext uri="{28A0092B-C50C-407E-A947-70E740481C1C}">
                           <a14:useLocalDpi xmlns:a14="http://schemas.microsoft.com/office/drawing/2010/main" val="0"/>
@@ -1013,7 +1005,7 @@
                     <pic:cNvPicPr/>
                   </pic:nvPicPr>
                   <pic:blipFill rotWithShape="1">
-                    <a:blip r:embed="rId13" cstate="print">
+                    <a:blip r:embed="rId14" cstate="print">
                       <a:extLst>
                         <a:ext uri="{28A0092B-C50C-407E-A947-70E740481C1C}">
                           <a14:useLocalDpi xmlns:a14="http://schemas.microsoft.com/office/drawing/2010/main" val="0"/>
@@ -1128,15 +1120,7 @@
         <w:t xml:space="preserve">has the capabilities to </w:t>
       </w:r>
       <w:r>
-        <w:t xml:space="preserve">record movement of a stylus to translate to coordinates like the mouse’s optical sensor as well as send pressure sensitivity data. The barcode reader translates barcodes into characters </w:t>
-      </w:r>
-      <w:proofErr w:type="gramStart"/>
-      <w:r>
-        <w:t>similar to</w:t>
-      </w:r>
-      <w:proofErr w:type="gramEnd"/>
-      <w:r>
-        <w:t xml:space="preserve"> </w:t>
+        <w:t xml:space="preserve">record movement of a stylus to translate to coordinates like the mouse’s optical sensor as well as send pressure sensitivity data. The barcode reader translates barcodes into characters similar to </w:t>
       </w:r>
       <w:r>
         <w:t>the</w:t>
@@ -1147,15 +1131,7 @@
     </w:p>
     <w:p>
       <w:r>
-        <w:t xml:space="preserve">Although a computer may do operations in the background </w:t>
-      </w:r>
-      <w:proofErr w:type="gramStart"/>
-      <w:r>
-        <w:t>as a result of</w:t>
-      </w:r>
-      <w:proofErr w:type="gramEnd"/>
-      <w:r>
-        <w:t xml:space="preserve"> inputs to a computer, t</w:t>
+        <w:t>Although a computer may do operations in the background as a result of inputs to a computer, t</w:t>
       </w:r>
       <w:r>
         <w:t xml:space="preserve">he actions </w:t>
@@ -1221,7 +1197,7 @@
                     </pic:cNvPicPr>
                   </pic:nvPicPr>
                   <pic:blipFill>
-                    <a:blip r:embed="rId14" cstate="print">
+                    <a:blip r:embed="rId15" cstate="print">
                       <a:extLst>
                         <a:ext uri="{28A0092B-C50C-407E-A947-70E740481C1C}">
                           <a14:useLocalDpi xmlns:a14="http://schemas.microsoft.com/office/drawing/2010/main" val="0"/>
@@ -1288,7 +1264,7 @@
                     </pic:cNvPicPr>
                   </pic:nvPicPr>
                   <pic:blipFill>
-                    <a:blip r:embed="rId15" cstate="print">
+                    <a:blip r:embed="rId16" cstate="print">
                       <a:extLst>
                         <a:ext uri="{28A0092B-C50C-407E-A947-70E740481C1C}">
                           <a14:useLocalDpi xmlns:a14="http://schemas.microsoft.com/office/drawing/2010/main" val="0"/>
@@ -1355,7 +1331,7 @@
                     </pic:cNvPicPr>
                   </pic:nvPicPr>
                   <pic:blipFill>
-                    <a:blip r:embed="rId16" cstate="print">
+                    <a:blip r:embed="rId17" cstate="print">
                       <a:extLst>
                         <a:ext uri="{28A0092B-C50C-407E-A947-70E740481C1C}">
                           <a14:useLocalDpi xmlns:a14="http://schemas.microsoft.com/office/drawing/2010/main" val="0"/>
@@ -1422,7 +1398,7 @@
                     </pic:cNvPicPr>
                   </pic:nvPicPr>
                   <pic:blipFill>
-                    <a:blip r:embed="rId17" cstate="print">
+                    <a:blip r:embed="rId18" cstate="print">
                       <a:extLst>
                         <a:ext uri="{28A0092B-C50C-407E-A947-70E740481C1C}">
                           <a14:useLocalDpi xmlns:a14="http://schemas.microsoft.com/office/drawing/2010/main" val="0"/>
@@ -1603,13 +1579,8 @@
       <w:r>
         <w:t xml:space="preserve"> devices </w:t>
       </w:r>
-      <w:proofErr w:type="gramStart"/>
-      <w:r>
-        <w:t>have the ability to</w:t>
-      </w:r>
-      <w:proofErr w:type="gramEnd"/>
-      <w:r>
-        <w:t xml:space="preserve"> store </w:t>
+      <w:r>
+        <w:t xml:space="preserve">have the ability to store </w:t>
       </w:r>
       <w:r>
         <w:t>data until the device itself stops working.</w:t>
@@ -1630,13 +1601,8 @@
         <w:t xml:space="preserve"> </w:t>
       </w:r>
       <w:r>
-        <w:t xml:space="preserve">would </w:t>
-      </w:r>
-      <w:proofErr w:type="gramStart"/>
-      <w:r>
-        <w:t>be:</w:t>
-      </w:r>
-      <w:proofErr w:type="gramEnd"/>
+        <w:t>would be:</w:t>
+      </w:r>
       <w:r>
         <w:t xml:space="preserve"> floppy disk</w:t>
       </w:r>
@@ -1726,7 +1692,7 @@
                     </pic:cNvPicPr>
                   </pic:nvPicPr>
                   <pic:blipFill rotWithShape="1">
-                    <a:blip r:embed="rId18" cstate="print">
+                    <a:blip r:embed="rId19" cstate="print">
                       <a:extLst>
                         <a:ext uri="{28A0092B-C50C-407E-A947-70E740481C1C}">
                           <a14:useLocalDpi xmlns:a14="http://schemas.microsoft.com/office/drawing/2010/main" val="0"/>
@@ -1793,15 +1759,7 @@
         <w:t xml:space="preserve"> (SSD)</w:t>
       </w:r>
       <w:r>
-        <w:t xml:space="preserve"> are </w:t>
-      </w:r>
-      <w:proofErr w:type="gramStart"/>
-      <w:r>
-        <w:t>similar to</w:t>
-      </w:r>
-      <w:proofErr w:type="gramEnd"/>
-      <w:r>
-        <w:t xml:space="preserve"> hard drives </w:t>
+        <w:t xml:space="preserve"> are similar to hard drives </w:t>
       </w:r>
       <w:r>
         <w:t>in that they are</w:t>
@@ -1888,7 +1846,7 @@
                     </pic:cNvPicPr>
                   </pic:nvPicPr>
                   <pic:blipFill>
-                    <a:blip r:embed="rId19">
+                    <a:blip r:embed="rId20">
                       <a:extLst>
                         <a:ext uri="{28A0092B-C50C-407E-A947-70E740481C1C}">
                           <a14:useLocalDpi xmlns:a14="http://schemas.microsoft.com/office/drawing/2010/main" val="0"/>
@@ -1955,7 +1913,7 @@
                     </pic:cNvPicPr>
                   </pic:nvPicPr>
                   <pic:blipFill>
-                    <a:blip r:embed="rId20" cstate="print">
+                    <a:blip r:embed="rId21" cstate="print">
                       <a:extLst>
                         <a:ext uri="{28A0092B-C50C-407E-A947-70E740481C1C}">
                           <a14:useLocalDpi xmlns:a14="http://schemas.microsoft.com/office/drawing/2010/main" val="0"/>
@@ -1999,13 +1957,8 @@
         <w:t xml:space="preserve"> </w:t>
       </w:r>
       <w:r>
-        <w:t xml:space="preserve">There are two types of </w:t>
-      </w:r>
-      <w:proofErr w:type="gramStart"/>
-      <w:r>
-        <w:t>RAM</w:t>
-      </w:r>
-      <w:proofErr w:type="gramEnd"/>
+        <w:t>There are two types of RAM</w:t>
+      </w:r>
       <w:r>
         <w:t>:</w:t>
       </w:r>
@@ -2258,15 +2211,7 @@
         <w:t>ultraviolet</w:t>
       </w:r>
       <w:r>
-        <w:t xml:space="preserve"> lights for </w:t>
-      </w:r>
-      <w:proofErr w:type="gramStart"/>
-      <w:r>
-        <w:t>a period of time</w:t>
-      </w:r>
-      <w:proofErr w:type="gramEnd"/>
-      <w:r>
-        <w:t>.</w:t>
+        <w:t xml:space="preserve"> lights for a period of time.</w:t>
       </w:r>
       <w:r>
         <w:t xml:space="preserve"> </w:t>
@@ -2283,15 +2228,7 @@
     </w:p>
     <w:p>
       <w:r>
-        <w:t xml:space="preserve">EEPROM, the last type of ROM, known as Electrically Erasable and Programmable ROM, </w:t>
-      </w:r>
-      <w:proofErr w:type="gramStart"/>
-      <w:r>
-        <w:t>has the ability to</w:t>
-      </w:r>
-      <w:proofErr w:type="gramEnd"/>
-      <w:r>
-        <w:t xml:space="preserve"> hold completely mutable data. The EEPROM can be modified around ten thousand times electronically. </w:t>
+        <w:t xml:space="preserve">EEPROM, the last type of ROM, known as Electrically Erasable and Programmable ROM, has the ability to hold completely mutable data. The EEPROM can be modified around ten thousand times electronically. </w:t>
       </w:r>
     </w:p>
     <w:p>
@@ -2400,7 +2337,7 @@
                     </pic:cNvPicPr>
                   </pic:nvPicPr>
                   <pic:blipFill>
-                    <a:blip r:embed="rId21">
+                    <a:blip r:embed="rId22">
                       <a:extLst>
                         <a:ext uri="{28A0092B-C50C-407E-A947-70E740481C1C}">
                           <a14:useLocalDpi xmlns:a14="http://schemas.microsoft.com/office/drawing/2010/main" val="0"/>
@@ -2620,7 +2557,7 @@
                     </pic:cNvPicPr>
                   </pic:nvPicPr>
                   <pic:blipFill>
-                    <a:blip r:embed="rId22" cstate="print">
+                    <a:blip r:embed="rId23" cstate="print">
                       <a:extLst>
                         <a:ext uri="{28A0092B-C50C-407E-A947-70E740481C1C}">
                           <a14:useLocalDpi xmlns:a14="http://schemas.microsoft.com/office/drawing/2010/main" val="0"/>
@@ -2774,7 +2711,7 @@
                     </pic:cNvPicPr>
                   </pic:nvPicPr>
                   <pic:blipFill>
-                    <a:blip r:embed="rId23">
+                    <a:blip r:embed="rId24">
                       <a:extLst>
                         <a:ext uri="{28A0092B-C50C-407E-A947-70E740481C1C}">
                           <a14:useLocalDpi xmlns:a14="http://schemas.microsoft.com/office/drawing/2010/main" val="0"/>
@@ -2878,15 +2815,7 @@
         <w:t>at which the operations can be completed.</w:t>
       </w:r>
       <w:r>
-        <w:t xml:space="preserve"> This is quite </w:t>
-      </w:r>
-      <w:proofErr w:type="gramStart"/>
-      <w:r>
-        <w:t>similar to</w:t>
-      </w:r>
-      <w:proofErr w:type="gramEnd"/>
-      <w:r>
-        <w:t xml:space="preserve"> how the CPU’s clock works.</w:t>
+        <w:t xml:space="preserve"> This is quite similar to how the CPU’s clock works.</w:t>
       </w:r>
     </w:p>
     <w:p>
@@ -2941,7 +2870,7 @@
                     </pic:cNvPicPr>
                   </pic:nvPicPr>
                   <pic:blipFill>
-                    <a:blip r:embed="rId24" cstate="print">
+                    <a:blip r:embed="rId25" cstate="print">
                       <a:extLst>
                         <a:ext uri="{28A0092B-C50C-407E-A947-70E740481C1C}">
                           <a14:useLocalDpi xmlns:a14="http://schemas.microsoft.com/office/drawing/2010/main" val="0"/>
@@ -3039,15 +2968,7 @@
     </w:p>
     <w:p>
       <w:r>
-        <w:t xml:space="preserve">Video editing is similar to </w:t>
-      </w:r>
-      <w:proofErr w:type="gramStart"/>
-      <w:r>
-        <w:t>gaming,</w:t>
-      </w:r>
-      <w:proofErr w:type="gramEnd"/>
-      <w:r>
-        <w:t xml:space="preserve"> however, it may not need the as good of a CPU in order for a user to complete their tasks quickly.</w:t>
+        <w:t>Video editing is similar to gaming, however, it may not need the as good of a CPU in order for a user to complete their tasks quickly.</w:t>
       </w:r>
       <w:r>
         <w:t xml:space="preserve"> The GPU typically handles the rendering and previewing of the work in progress </w:t>
@@ -3056,15 +2977,7 @@
         <w:t>video.</w:t>
       </w:r>
       <w:r>
-        <w:t xml:space="preserve"> A higher amount of VRAM on the GPU can make a video editing experience </w:t>
-      </w:r>
-      <w:proofErr w:type="gramStart"/>
-      <w:r>
-        <w:t>more smooth</w:t>
-      </w:r>
-      <w:proofErr w:type="gramEnd"/>
-      <w:r>
-        <w:t xml:space="preserve"> as well.</w:t>
+        <w:t xml:space="preserve"> A higher amount of VRAM on the GPU can make a video editing experience more smooth as well.</w:t>
       </w:r>
     </w:p>
     <w:p>
@@ -3099,26 +3012,10 @@
         <w:t xml:space="preserve"> </w:t>
       </w:r>
       <w:r>
-        <w:t xml:space="preserve">needs to be able to do </w:t>
-      </w:r>
-      <w:proofErr w:type="gramStart"/>
-      <w:r>
-        <w:t>all of</w:t>
-      </w:r>
-      <w:proofErr w:type="gramEnd"/>
-      <w:r>
-        <w:t xml:space="preserve"> the above.</w:t>
-      </w:r>
-      <w:r>
-        <w:t xml:space="preserve"> This is why I have opted for a gaming configuration as a gaming workstation can handle </w:t>
-      </w:r>
-      <w:proofErr w:type="gramStart"/>
-      <w:r>
-        <w:t>all of</w:t>
-      </w:r>
-      <w:proofErr w:type="gramEnd"/>
-      <w:r>
-        <w:t xml:space="preserve"> the </w:t>
+        <w:t>needs to be able to do all of the above.</w:t>
+      </w:r>
+      <w:r>
+        <w:t xml:space="preserve"> This is why I have opted for a gaming configuration as a gaming workstation can handle all of the </w:t>
       </w:r>
       <w:r>
         <w:t>tasks mentioned above.</w:t>
@@ -3203,8 +3100,84 @@
       <w:r>
         <w:t xml:space="preserve"> </w:t>
       </w:r>
-    </w:p>
-    <w:p/>
+      <w:r>
+        <w:t>System software underlies application software and allows for application software to be built on t of it.</w:t>
+      </w:r>
+      <w:r>
+        <w:t xml:space="preserve"> Some example some the Microsoft Office 365 suite, web browsers such as Google Chrome, Firefox, Microsoft Edge, Adobe Photoshop, </w:t>
+      </w:r>
+      <w:proofErr w:type="spellStart"/>
+      <w:r>
+        <w:t>Audactity</w:t>
+      </w:r>
+      <w:proofErr w:type="spellEnd"/>
+      <w:r>
+        <w:t xml:space="preserve">, Microsoft Teams, Coursera. This type of applications tends to have an icon that can appear on the desktop for users to double click to </w:t>
+      </w:r>
+      <w:proofErr w:type="spellStart"/>
+      <w:r>
+        <w:t>to</w:t>
+      </w:r>
+      <w:proofErr w:type="spellEnd"/>
+      <w:r>
+        <w:t xml:space="preserve"> open.</w:t>
+      </w:r>
+    </w:p>
+    <w:p>
+      <w:r>
+        <w:rPr>
+          <w:noProof/>
+        </w:rPr>
+        <w:drawing>
+          <wp:inline distT="0" distB="0" distL="0" distR="0" wp14:anchorId="22AB2FEC" wp14:editId="0DAF75CF">
+            <wp:extent cx="3429000" cy="2526632"/>
+            <wp:effectExtent l="0" t="0" r="0" b="7620"/>
+            <wp:docPr id="1445851371" name="Picture 3" descr="Applications Platforms and different types of Software | by Baseer Hussain  | Computing Technology with IT Fundamentals | Medium"/>
+            <wp:cNvGraphicFramePr>
+              <a:graphicFrameLocks xmlns:a="http://schemas.openxmlformats.org/drawingml/2006/main" noChangeAspect="1"/>
+            </wp:cNvGraphicFramePr>
+            <a:graphic xmlns:a="http://schemas.openxmlformats.org/drawingml/2006/main">
+              <a:graphicData uri="http://schemas.openxmlformats.org/drawingml/2006/picture">
+                <pic:pic xmlns:pic="http://schemas.openxmlformats.org/drawingml/2006/picture">
+                  <pic:nvPicPr>
+                    <pic:cNvPr id="0" name="Picture 11" descr="Applications Platforms and different types of Software | by Baseer Hussain  | Computing Technology with IT Fundamentals | Medium"/>
+                    <pic:cNvPicPr>
+                      <a:picLocks noChangeAspect="1" noChangeArrowheads="1"/>
+                    </pic:cNvPicPr>
+                  </pic:nvPicPr>
+                  <pic:blipFill>
+                    <a:blip r:embed="rId26">
+                      <a:extLst>
+                        <a:ext uri="{28A0092B-C50C-407E-A947-70E740481C1C}">
+                          <a14:useLocalDpi xmlns:a14="http://schemas.microsoft.com/office/drawing/2010/main" val="0"/>
+                        </a:ext>
+                      </a:extLst>
+                    </a:blip>
+                    <a:srcRect/>
+                    <a:stretch>
+                      <a:fillRect/>
+                    </a:stretch>
+                  </pic:blipFill>
+                  <pic:spPr bwMode="auto">
+                    <a:xfrm>
+                      <a:off x="0" y="0"/>
+                      <a:ext cx="3433940" cy="2530272"/>
+                    </a:xfrm>
+                    <a:prstGeom prst="rect">
+                      <a:avLst/>
+                    </a:prstGeom>
+                    <a:noFill/>
+                    <a:ln>
+                      <a:noFill/>
+                    </a:ln>
+                  </pic:spPr>
+                </pic:pic>
+              </a:graphicData>
+            </a:graphic>
+          </wp:inline>
+        </w:drawing>
+      </w:r>
+    </w:p>
     <w:p/>
     <w:p>
       <w:r>
@@ -3214,11 +3187,148 @@
           <w:sz w:val="32"/>
           <w:szCs w:val="32"/>
         </w:rPr>
+        <w:lastRenderedPageBreak/>
         <w:t>Systems Software</w:t>
       </w:r>
     </w:p>
+    <w:p>
+      <w:r>
+        <w:rPr>
+          <w:noProof/>
+        </w:rPr>
+        <w:drawing>
+          <wp:anchor distT="0" distB="0" distL="114300" distR="114300" simplePos="0" relativeHeight="251675648" behindDoc="0" locked="0" layoutInCell="1" allowOverlap="1" wp14:anchorId="070A63F3" wp14:editId="1AE78E22">
+            <wp:simplePos x="0" y="0"/>
+            <wp:positionH relativeFrom="margin">
+              <wp:align>center</wp:align>
+            </wp:positionH>
+            <wp:positionV relativeFrom="paragraph">
+              <wp:posOffset>687705</wp:posOffset>
+            </wp:positionV>
+            <wp:extent cx="3400425" cy="3081090"/>
+            <wp:effectExtent l="0" t="0" r="0" b="5080"/>
+            <wp:wrapTopAndBottom/>
+            <wp:docPr id="1833958491" name="Picture 4" descr="What is System Software? – Definition, Types, Examples and More"/>
+            <wp:cNvGraphicFramePr>
+              <a:graphicFrameLocks xmlns:a="http://schemas.openxmlformats.org/drawingml/2006/main" noChangeAspect="1"/>
+            </wp:cNvGraphicFramePr>
+            <a:graphic xmlns:a="http://schemas.openxmlformats.org/drawingml/2006/main">
+              <a:graphicData uri="http://schemas.openxmlformats.org/drawingml/2006/picture">
+                <pic:pic xmlns:pic="http://schemas.openxmlformats.org/drawingml/2006/picture">
+                  <pic:nvPicPr>
+                    <pic:cNvPr id="0" name="Picture 13" descr="What is System Software? – Definition, Types, Examples and More"/>
+                    <pic:cNvPicPr>
+                      <a:picLocks noChangeAspect="1" noChangeArrowheads="1"/>
+                    </pic:cNvPicPr>
+                  </pic:nvPicPr>
+                  <pic:blipFill>
+                    <a:blip r:embed="rId27">
+                      <a:extLst>
+                        <a:ext uri="{28A0092B-C50C-407E-A947-70E740481C1C}">
+                          <a14:useLocalDpi xmlns:a14="http://schemas.microsoft.com/office/drawing/2010/main" val="0"/>
+                        </a:ext>
+                      </a:extLst>
+                    </a:blip>
+                    <a:srcRect/>
+                    <a:stretch>
+                      <a:fillRect/>
+                    </a:stretch>
+                  </pic:blipFill>
+                  <pic:spPr bwMode="auto">
+                    <a:xfrm>
+                      <a:off x="0" y="0"/>
+                      <a:ext cx="3400425" cy="3081090"/>
+                    </a:xfrm>
+                    <a:prstGeom prst="rect">
+                      <a:avLst/>
+                    </a:prstGeom>
+                    <a:noFill/>
+                    <a:ln>
+                      <a:noFill/>
+                    </a:ln>
+                  </pic:spPr>
+                </pic:pic>
+              </a:graphicData>
+            </a:graphic>
+          </wp:anchor>
+        </w:drawing>
+      </w:r>
+      <w:r>
+        <w:t>Systems software is a type of software that gives the basics of a computer’s user interface</w:t>
+      </w:r>
+      <w:r>
+        <w:t xml:space="preserve">. </w:t>
+      </w:r>
+      <w:r>
+        <w:t>Some examples of systems software are drivers</w:t>
+      </w:r>
+      <w:r>
+        <w:t xml:space="preserve"> such as printer drivers, GPU drivers, sound card drivers, file compression software, BIOS, UEFI, and sound card drivers.</w:t>
+      </w:r>
+    </w:p>
     <w:p/>
     <w:p>
+      <w:r>
+        <w:rPr>
+          <w:noProof/>
+        </w:rPr>
+        <w:drawing>
+          <wp:anchor distT="0" distB="0" distL="114300" distR="114300" simplePos="0" relativeHeight="251676672" behindDoc="0" locked="0" layoutInCell="1" allowOverlap="1" wp14:anchorId="5FDDF0FA" wp14:editId="3EFC3D29">
+            <wp:simplePos x="0" y="0"/>
+            <wp:positionH relativeFrom="margin">
+              <wp:align>center</wp:align>
+            </wp:positionH>
+            <wp:positionV relativeFrom="paragraph">
+              <wp:posOffset>1224280</wp:posOffset>
+            </wp:positionV>
+            <wp:extent cx="3822065" cy="2522220"/>
+            <wp:effectExtent l="0" t="0" r="6985" b="0"/>
+            <wp:wrapTopAndBottom/>
+            <wp:docPr id="112802069" name="Picture 5" descr="list of operating system"/>
+            <wp:cNvGraphicFramePr>
+              <a:graphicFrameLocks xmlns:a="http://schemas.openxmlformats.org/drawingml/2006/main" noChangeAspect="1"/>
+            </wp:cNvGraphicFramePr>
+            <a:graphic xmlns:a="http://schemas.openxmlformats.org/drawingml/2006/main">
+              <a:graphicData uri="http://schemas.openxmlformats.org/drawingml/2006/picture">
+                <pic:pic xmlns:pic="http://schemas.openxmlformats.org/drawingml/2006/picture">
+                  <pic:nvPicPr>
+                    <pic:cNvPr id="0" name="Picture 15" descr="list of operating system"/>
+                    <pic:cNvPicPr>
+                      <a:picLocks noChangeAspect="1" noChangeArrowheads="1"/>
+                    </pic:cNvPicPr>
+                  </pic:nvPicPr>
+                  <pic:blipFill>
+                    <a:blip r:embed="rId28">
+                      <a:extLst>
+                        <a:ext uri="{28A0092B-C50C-407E-A947-70E740481C1C}">
+                          <a14:useLocalDpi xmlns:a14="http://schemas.microsoft.com/office/drawing/2010/main" val="0"/>
+                        </a:ext>
+                      </a:extLst>
+                    </a:blip>
+                    <a:srcRect/>
+                    <a:stretch>
+                      <a:fillRect/>
+                    </a:stretch>
+                  </pic:blipFill>
+                  <pic:spPr bwMode="auto">
+                    <a:xfrm>
+                      <a:off x="0" y="0"/>
+                      <a:ext cx="3822065" cy="2522220"/>
+                    </a:xfrm>
+                    <a:prstGeom prst="rect">
+                      <a:avLst/>
+                    </a:prstGeom>
+                    <a:noFill/>
+                    <a:ln>
+                      <a:noFill/>
+                    </a:ln>
+                  </pic:spPr>
+                </pic:pic>
+              </a:graphicData>
+            </a:graphic>
+          </wp:anchor>
+        </w:drawing>
+      </w:r>
       <w:r>
         <w:rPr>
           <w:b/>
@@ -3229,7 +3339,28 @@
         <w:t>Operating Systems</w:t>
       </w:r>
       <w:r>
-        <w:br w:type="page"/>
+        <w:br/>
+      </w:r>
+      <w:r>
+        <w:t>Operating systems are software that is closes to the hardware to allow users to interact with the hardware and software resources.</w:t>
+      </w:r>
+      <w:r>
+        <w:t xml:space="preserve"> It gives the user the ability</w:t>
+      </w:r>
+      <w:r>
+        <w:t xml:space="preserve"> to use common services that will make a user’s experience</w:t>
+      </w:r>
+      <w:r>
+        <w:t xml:space="preserve"> more tailored to their wants.</w:t>
+      </w:r>
+      <w:r>
+        <w:t xml:space="preserve"> Examples of operating systems include Windows, macOS, Linux, and Android.</w:t>
+      </w:r>
+    </w:p>
+    <w:p>
+      <w:r>
+        <w:lastRenderedPageBreak/>
+        <w:br/>
       </w:r>
       <w:r>
         <w:rPr>
@@ -3238,32 +3369,374 @@
           <w:sz w:val="32"/>
           <w:szCs w:val="32"/>
         </w:rPr>
+        <w:t>Networking Types</w:t>
+      </w:r>
+    </w:p>
+    <w:p>
+      <w:r>
+        <w:rPr>
+          <w:noProof/>
+        </w:rPr>
+        <w:drawing>
+          <wp:anchor distT="0" distB="0" distL="114300" distR="114300" simplePos="0" relativeHeight="251677696" behindDoc="0" locked="0" layoutInCell="1" allowOverlap="1" wp14:anchorId="00D7EAD4" wp14:editId="3097C8F4">
+            <wp:simplePos x="0" y="0"/>
+            <wp:positionH relativeFrom="margin">
+              <wp:align>center</wp:align>
+            </wp:positionH>
+            <wp:positionV relativeFrom="paragraph">
+              <wp:posOffset>557530</wp:posOffset>
+            </wp:positionV>
+            <wp:extent cx="3676650" cy="2673350"/>
+            <wp:effectExtent l="0" t="0" r="0" b="0"/>
+            <wp:wrapTopAndBottom/>
+            <wp:docPr id="1823626878" name="Picture 6" descr="What is Local Area Network? Definition and FAQs | HEAVY.AI"/>
+            <wp:cNvGraphicFramePr>
+              <a:graphicFrameLocks xmlns:a="http://schemas.openxmlformats.org/drawingml/2006/main" noChangeAspect="1"/>
+            </wp:cNvGraphicFramePr>
+            <a:graphic xmlns:a="http://schemas.openxmlformats.org/drawingml/2006/main">
+              <a:graphicData uri="http://schemas.openxmlformats.org/drawingml/2006/picture">
+                <pic:pic xmlns:pic="http://schemas.openxmlformats.org/drawingml/2006/picture">
+                  <pic:nvPicPr>
+                    <pic:cNvPr id="0" name="Picture 17" descr="What is Local Area Network? Definition and FAQs | HEAVY.AI"/>
+                    <pic:cNvPicPr>
+                      <a:picLocks noChangeAspect="1" noChangeArrowheads="1"/>
+                    </pic:cNvPicPr>
+                  </pic:nvPicPr>
+                  <pic:blipFill>
+                    <a:blip r:embed="rId29">
+                      <a:extLst>
+                        <a:ext uri="{28A0092B-C50C-407E-A947-70E740481C1C}">
+                          <a14:useLocalDpi xmlns:a14="http://schemas.microsoft.com/office/drawing/2010/main" val="0"/>
+                        </a:ext>
+                      </a:extLst>
+                    </a:blip>
+                    <a:srcRect/>
+                    <a:stretch>
+                      <a:fillRect/>
+                    </a:stretch>
+                  </pic:blipFill>
+                  <pic:spPr bwMode="auto">
+                    <a:xfrm>
+                      <a:off x="0" y="0"/>
+                      <a:ext cx="3676650" cy="2673350"/>
+                    </a:xfrm>
+                    <a:prstGeom prst="rect">
+                      <a:avLst/>
+                    </a:prstGeom>
+                    <a:noFill/>
+                    <a:ln>
+                      <a:noFill/>
+                    </a:ln>
+                  </pic:spPr>
+                </pic:pic>
+              </a:graphicData>
+            </a:graphic>
+          </wp:anchor>
+        </w:drawing>
+      </w:r>
+      <w:r>
+        <w:t>LAN</w:t>
+      </w:r>
+      <w:r>
+        <w:t xml:space="preserve"> also known as Local Area Network is a type of network that has very high speed </w:t>
+      </w:r>
+      <w:r>
+        <w:t>connectivity but</w:t>
+      </w:r>
+      <w:r>
+        <w:t xml:space="preserve"> </w:t>
+      </w:r>
+      <w:r>
+        <w:t>involves just the an immediate area such as a home or office.</w:t>
+      </w:r>
+      <w:r>
+        <w:br/>
+      </w:r>
+    </w:p>
+    <w:p>
+      <w:r>
+        <w:rPr>
+          <w:noProof/>
+        </w:rPr>
+        <w:drawing>
+          <wp:anchor distT="0" distB="0" distL="114300" distR="114300" simplePos="0" relativeHeight="251678720" behindDoc="0" locked="0" layoutInCell="1" allowOverlap="1" wp14:anchorId="74DAFA7E" wp14:editId="288AC49A">
+            <wp:simplePos x="0" y="0"/>
+            <wp:positionH relativeFrom="column">
+              <wp:posOffset>1000125</wp:posOffset>
+            </wp:positionH>
+            <wp:positionV relativeFrom="paragraph">
+              <wp:posOffset>667385</wp:posOffset>
+            </wp:positionV>
+            <wp:extent cx="3667125" cy="2291715"/>
+            <wp:effectExtent l="0" t="0" r="9525" b="0"/>
+            <wp:wrapTopAndBottom/>
+            <wp:docPr id="439502342" name="Picture 8" descr="WAN vs. LAN: What Is the Difference? | LAN and WAN Networks"/>
+            <wp:cNvGraphicFramePr>
+              <a:graphicFrameLocks xmlns:a="http://schemas.openxmlformats.org/drawingml/2006/main" noChangeAspect="1"/>
+            </wp:cNvGraphicFramePr>
+            <a:graphic xmlns:a="http://schemas.openxmlformats.org/drawingml/2006/main">
+              <a:graphicData uri="http://schemas.openxmlformats.org/drawingml/2006/picture">
+                <pic:pic xmlns:pic="http://schemas.openxmlformats.org/drawingml/2006/picture">
+                  <pic:nvPicPr>
+                    <pic:cNvPr id="0" name="Picture 24" descr="WAN vs. LAN: What Is the Difference? | LAN and WAN Networks"/>
+                    <pic:cNvPicPr>
+                      <a:picLocks noChangeAspect="1" noChangeArrowheads="1"/>
+                    </pic:cNvPicPr>
+                  </pic:nvPicPr>
+                  <pic:blipFill>
+                    <a:blip r:embed="rId30">
+                      <a:extLst>
+                        <a:ext uri="{28A0092B-C50C-407E-A947-70E740481C1C}">
+                          <a14:useLocalDpi xmlns:a14="http://schemas.microsoft.com/office/drawing/2010/main" val="0"/>
+                        </a:ext>
+                      </a:extLst>
+                    </a:blip>
+                    <a:srcRect/>
+                    <a:stretch>
+                      <a:fillRect/>
+                    </a:stretch>
+                  </pic:blipFill>
+                  <pic:spPr bwMode="auto">
+                    <a:xfrm>
+                      <a:off x="0" y="0"/>
+                      <a:ext cx="3667125" cy="2291715"/>
+                    </a:xfrm>
+                    <a:prstGeom prst="rect">
+                      <a:avLst/>
+                    </a:prstGeom>
+                    <a:noFill/>
+                    <a:ln>
+                      <a:noFill/>
+                    </a:ln>
+                  </pic:spPr>
+                </pic:pic>
+              </a:graphicData>
+            </a:graphic>
+          </wp:anchor>
+        </w:drawing>
+      </w:r>
+      <w:r>
+        <w:t>WAN</w:t>
+      </w:r>
+      <w:r>
+        <w:t xml:space="preserve"> also known as Wide Area Network connects multiple LANs together to allow users to access resources from other computer, such as server, in different </w:t>
+      </w:r>
+      <w:proofErr w:type="spellStart"/>
+      <w:r>
+        <w:t>geograp</w:t>
+      </w:r>
+      <w:proofErr w:type="spellEnd"/>
+      <w:r>
+        <w:br/>
+      </w:r>
+      <w:r>
+        <w:t>hic locations.</w:t>
+      </w:r>
+      <w:r>
+        <w:br/>
+      </w:r>
+    </w:p>
+    <w:p>
+      <w:r>
+        <w:t>WLAN</w:t>
+      </w:r>
+      <w:r>
+        <w:t xml:space="preserve"> also known as Wireless Local Area Network is </w:t>
+      </w:r>
+      <w:r>
+        <w:t xml:space="preserve">similar to LAN, but the difference is that LANs are connected via ethernet cables and WLANs are connected over wireless technology. </w:t>
+      </w:r>
+    </w:p>
+    <w:p>
+      <w:r>
         <w:lastRenderedPageBreak/>
-        <w:t>Networking Types</w:t>
-      </w:r>
-    </w:p>
-    <w:p/>
-    <w:p/>
-    <w:p/>
-    <w:p/>
-    <w:p/>
-    <w:p/>
-    <w:p/>
-    <w:p/>
-    <w:p/>
-    <w:p/>
-    <w:p/>
-    <w:p/>
-    <w:p/>
-    <w:p/>
-    <w:p/>
-    <w:p/>
-    <w:p/>
-    <w:p/>
-    <w:p/>
-    <w:p/>
-    <w:p>
-      <w:r>
+        <w:t>MAN</w:t>
+      </w:r>
+      <w:r>
+        <w:t xml:space="preserve"> also known as Metropolitan Area Network is </w:t>
+      </w:r>
+      <w:r>
+        <w:t xml:space="preserve">similar to LAN, but it tends to encompass </w:t>
+      </w:r>
+      <w:r>
+        <w:t>a larger area than LAN such as a city or campuses in some cases.</w:t>
+      </w:r>
+      <w:r>
+        <w:t xml:space="preserve"> An example is </w:t>
+      </w:r>
+      <w:r>
+        <w:t>city-wide internet like they attempted to implement in Stratford, Ontario.</w:t>
+      </w:r>
+    </w:p>
+    <w:p>
+      <w:r>
+        <w:t>SAN</w:t>
+      </w:r>
+      <w:r>
+        <w:t xml:space="preserve"> also known as Storage Area Network is a network designed for storage devices.</w:t>
+      </w:r>
+      <w:r>
+        <w:t xml:space="preserve"> This network tends to have high </w:t>
+      </w:r>
+      <w:r>
+        <w:t>transfer speeds and usually only includes storage devices.</w:t>
+      </w:r>
+      <w:r>
+        <w:t xml:space="preserve"> Not as common in most settings.</w:t>
+      </w:r>
+      <w:r>
+        <w:t xml:space="preserve"> An example is data centers, they utilized SANs to efficiently </w:t>
+      </w:r>
+      <w:r>
+        <w:t>send data to and from storage devices.</w:t>
+      </w:r>
+    </w:p>
+    <w:p>
+      <w:r>
+        <w:t>PAN</w:t>
+      </w:r>
+      <w:r>
+        <w:t xml:space="preserve"> also known as Personal Area Network</w:t>
+      </w:r>
+      <w:r>
+        <w:t xml:space="preserve"> is </w:t>
+      </w:r>
+      <w:r>
+        <w:t xml:space="preserve">a network that applies between an individual’s devices. An example is Bluetooth between Apple </w:t>
+      </w:r>
+      <w:proofErr w:type="spellStart"/>
+      <w:r>
+        <w:t>Airpods</w:t>
+      </w:r>
+      <w:proofErr w:type="spellEnd"/>
+      <w:r>
+        <w:t xml:space="preserve"> and one’s iPhone.</w:t>
+      </w:r>
+    </w:p>
+    <w:p>
+      <w:r>
+        <w:t>EPN</w:t>
+      </w:r>
+      <w:r>
+        <w:t xml:space="preserve"> also known as Enterprise Private Network categorizes the networks for large organizations. Multiple networks types can be included </w:t>
+      </w:r>
+      <w:r>
+        <w:t>in an EPN.</w:t>
+      </w:r>
+    </w:p>
+    <w:p>
+      <w:r>
+        <w:t>VPN</w:t>
+      </w:r>
+      <w:r>
+        <w:t xml:space="preserve"> also known as Virtual Private Network is a way for people to tunnel into a LAN without geologically</w:t>
+      </w:r>
+      <w:r>
+        <w:t xml:space="preserve"> being inside of the LAN.</w:t>
+      </w:r>
+      <w:r>
+        <w:t xml:space="preserve"> </w:t>
+      </w:r>
+      <w:r>
+        <w:t xml:space="preserve">The network is encrypted to </w:t>
+      </w:r>
+      <w:r>
+        <w:t xml:space="preserve">secure </w:t>
+      </w:r>
+      <w:r>
+        <w:t>information to and from the network</w:t>
+      </w:r>
+      <w:r>
+        <w:t>.</w:t>
+      </w:r>
+      <w:r>
+        <w:t xml:space="preserve"> VPNs are commonly found </w:t>
+      </w:r>
+      <w:r>
+        <w:t>in settings such as employees connecting into company LANs.</w:t>
+      </w:r>
+    </w:p>
+    <w:p>
+      <w:r>
+        <w:rPr>
+          <w:noProof/>
+        </w:rPr>
+        <w:drawing>
+          <wp:anchor distT="0" distB="0" distL="114300" distR="114300" simplePos="0" relativeHeight="251679744" behindDoc="0" locked="0" layoutInCell="1" allowOverlap="1" wp14:anchorId="62BE4A4F" wp14:editId="54092B26">
+            <wp:simplePos x="0" y="0"/>
+            <wp:positionH relativeFrom="margin">
+              <wp:align>center</wp:align>
+            </wp:positionH>
+            <wp:positionV relativeFrom="paragraph">
+              <wp:posOffset>184150</wp:posOffset>
+            </wp:positionV>
+            <wp:extent cx="4886325" cy="2991485"/>
+            <wp:effectExtent l="0" t="0" r="9525" b="0"/>
+            <wp:wrapTopAndBottom/>
+            <wp:docPr id="1084915232" name="Picture 9" descr="What Is VPN: Understanding the Virtual Private Network"/>
+            <wp:cNvGraphicFramePr>
+              <a:graphicFrameLocks xmlns:a="http://schemas.openxmlformats.org/drawingml/2006/main" noChangeAspect="1"/>
+            </wp:cNvGraphicFramePr>
+            <a:graphic xmlns:a="http://schemas.openxmlformats.org/drawingml/2006/main">
+              <a:graphicData uri="http://schemas.openxmlformats.org/drawingml/2006/picture">
+                <pic:pic xmlns:pic="http://schemas.openxmlformats.org/drawingml/2006/picture">
+                  <pic:nvPicPr>
+                    <pic:cNvPr id="0" name="Picture 26" descr="What Is VPN: Understanding the Virtual Private Network"/>
+                    <pic:cNvPicPr>
+                      <a:picLocks noChangeAspect="1" noChangeArrowheads="1"/>
+                    </pic:cNvPicPr>
+                  </pic:nvPicPr>
+                  <pic:blipFill>
+                    <a:blip r:embed="rId31">
+                      <a:extLst>
+                        <a:ext uri="{28A0092B-C50C-407E-A947-70E740481C1C}">
+                          <a14:useLocalDpi xmlns:a14="http://schemas.microsoft.com/office/drawing/2010/main" val="0"/>
+                        </a:ext>
+                      </a:extLst>
+                    </a:blip>
+                    <a:srcRect/>
+                    <a:stretch>
+                      <a:fillRect/>
+                    </a:stretch>
+                  </pic:blipFill>
+                  <pic:spPr bwMode="auto">
+                    <a:xfrm>
+                      <a:off x="0" y="0"/>
+                      <a:ext cx="4886325" cy="2991485"/>
+                    </a:xfrm>
+                    <a:prstGeom prst="rect">
+                      <a:avLst/>
+                    </a:prstGeom>
+                    <a:noFill/>
+                    <a:ln>
+                      <a:noFill/>
+                    </a:ln>
+                  </pic:spPr>
+                </pic:pic>
+              </a:graphicData>
+            </a:graphic>
+            <wp14:sizeRelH relativeFrom="margin">
+              <wp14:pctWidth>0</wp14:pctWidth>
+            </wp14:sizeRelH>
+            <wp14:sizeRelV relativeFrom="margin">
+              <wp14:pctHeight>0</wp14:pctHeight>
+            </wp14:sizeRelV>
+          </wp:anchor>
+        </w:drawing>
+      </w:r>
+    </w:p>
+    <w:p>
+      <w:r>
+        <w:br/>
+      </w:r>
+      <w:r>
+        <w:br/>
+      </w:r>
+      <w:r>
+        <w:br/>
+      </w:r>
+      <w:r>
+        <w:lastRenderedPageBreak/>
         <w:t>References:</w:t>
       </w:r>
       <w:r>
@@ -3282,7 +3755,7 @@
       <w:r>
         <w:t xml:space="preserve">. </w:t>
       </w:r>
-      <w:hyperlink r:id="rId25" w:history="1">
+      <w:hyperlink r:id="rId32" w:history="1">
         <w:r>
           <w:rPr>
             <w:rStyle w:val="Hyperlink"/>
@@ -3329,13 +3802,12 @@
         <w:br/>
       </w:r>
       <w:r>
-        <w:lastRenderedPageBreak/>
         <w:t>Computer System Architecture</w:t>
       </w:r>
       <w:r>
         <w:t xml:space="preserve"> </w:t>
       </w:r>
-      <w:hyperlink r:id="rId26" w:history="1">
+      <w:hyperlink r:id="rId33" w:history="1">
         <w:r>
           <w:rPr>
             <w:rStyle w:val="Hyperlink"/>
@@ -3371,7 +3843,7 @@
       <w:r>
         <w:t xml:space="preserve">Instruction Set Architecture. </w:t>
       </w:r>
-      <w:hyperlink r:id="rId27" w:history="1">
+      <w:hyperlink r:id="rId34" w:history="1">
         <w:r>
           <w:rPr>
             <w:rStyle w:val="Hyperlink"/>
@@ -3396,7 +3868,7 @@
         <w:br/>
         <w:t xml:space="preserve">Computer – Central Processing Unit (CPU) </w:t>
       </w:r>
-      <w:hyperlink r:id="rId28" w:history="1">
+      <w:hyperlink r:id="rId35" w:history="1">
         <w:r>
           <w:rPr>
             <w:rStyle w:val="Hyperlink"/>
@@ -3422,7 +3894,7 @@
         <w:br/>
         <w:t xml:space="preserve">AMD Ryzen 7 5800X3D </w:t>
       </w:r>
-      <w:hyperlink r:id="rId29" w:history="1">
+      <w:hyperlink r:id="rId36" w:history="1">
         <w:r>
           <w:rPr>
             <w:rStyle w:val="Hyperlink"/>
@@ -3440,7 +3912,7 @@
         <w:br/>
         <w:t xml:space="preserve">Glorious Model O 2 Pro Mouse. </w:t>
       </w:r>
-      <w:hyperlink r:id="rId30" w:history="1">
+      <w:hyperlink r:id="rId37" w:history="1">
         <w:r>
           <w:rPr>
             <w:rStyle w:val="Hyperlink"/>
@@ -3454,7 +3926,7 @@
       <w:r>
         <w:t xml:space="preserve">Odin R4 Keyboard. </w:t>
       </w:r>
-      <w:hyperlink r:id="rId31" w:history="1">
+      <w:hyperlink r:id="rId38" w:history="1">
         <w:r>
           <w:rPr>
             <w:rStyle w:val="Hyperlink"/>
@@ -3476,7 +3948,7 @@
       <w:r>
         <w:t xml:space="preserve"> Wireless. </w:t>
       </w:r>
-      <w:hyperlink r:id="rId32" w:history="1">
+      <w:hyperlink r:id="rId39" w:history="1">
         <w:r>
           <w:rPr>
             <w:rStyle w:val="Hyperlink"/>
@@ -3487,13 +3959,8 @@
     </w:p>
     <w:p/>
     <w:p>
-      <w:proofErr w:type="gramStart"/>
-      <w:r>
-        <w:t>Computer  -</w:t>
-      </w:r>
-      <w:proofErr w:type="gramEnd"/>
-      <w:r>
-        <w:t xml:space="preserve"> Output Devices. </w:t>
+      <w:r>
+        <w:t xml:space="preserve">Computer  - Output Devices. </w:t>
       </w:r>
       <w:r>
         <w:t>https://www.tutorialspoint.com/computer_fundamentals/computer_output_devices.htm</w:t>
@@ -3502,6 +3969,7 @@
     <w:p/>
     <w:p>
       <w:r>
+        <w:lastRenderedPageBreak/>
         <w:t xml:space="preserve">NETUM Bluetooth Barcode Scanner. </w:t>
       </w:r>
       <w:r>
@@ -3530,10 +3998,9 @@
     </w:p>
     <w:p>
       <w:r>
-        <w:lastRenderedPageBreak/>
         <w:t xml:space="preserve">Samsung 75Hz Monitor. </w:t>
       </w:r>
-      <w:hyperlink r:id="rId33" w:history="1">
+      <w:hyperlink r:id="rId40" w:history="1">
         <w:r>
           <w:rPr>
             <w:rStyle w:val="Hyperlink"/>
@@ -3554,7 +4021,7 @@
       <w:r>
         <w:t xml:space="preserve"> 8015e. </w:t>
       </w:r>
-      <w:hyperlink r:id="rId34" w:history="1">
+      <w:hyperlink r:id="rId41" w:history="1">
         <w:r>
           <w:rPr>
             <w:rStyle w:val="Hyperlink"/>
@@ -3569,7 +4036,7 @@
         <w:br/>
         <w:t xml:space="preserve">Creative Pebble V3 Speakers. </w:t>
       </w:r>
-      <w:hyperlink r:id="rId35" w:history="1">
+      <w:hyperlink r:id="rId42" w:history="1">
         <w:r>
           <w:rPr>
             <w:rStyle w:val="Hyperlink"/>
@@ -3590,7 +4057,7 @@
       <w:r>
         <w:t xml:space="preserve"> 2TB Hard Drive. </w:t>
       </w:r>
-      <w:hyperlink r:id="rId36" w:history="1">
+      <w:hyperlink r:id="rId43" w:history="1">
         <w:r>
           <w:rPr>
             <w:rStyle w:val="Hyperlink"/>
@@ -3607,7 +4074,7 @@
       <w:r>
         <w:t xml:space="preserve">Computer – RAM. </w:t>
       </w:r>
-      <w:hyperlink r:id="rId37" w:history="1">
+      <w:hyperlink r:id="rId44" w:history="1">
         <w:r>
           <w:rPr>
             <w:rStyle w:val="Hyperlink"/>
@@ -3628,17 +4095,9 @@
       </w:r>
       <w:r>
         <w:br/>
-        <w:t xml:space="preserve">Static </w:t>
-      </w:r>
-      <w:proofErr w:type="gramStart"/>
-      <w:r>
-        <w:t>random access</w:t>
-      </w:r>
-      <w:proofErr w:type="gramEnd"/>
-      <w:r>
-        <w:t xml:space="preserve"> memory. </w:t>
-      </w:r>
-      <w:hyperlink r:id="rId38" w:history="1">
+        <w:t xml:space="preserve">Static random access memory. </w:t>
+      </w:r>
+      <w:hyperlink r:id="rId45" w:history="1">
         <w:r>
           <w:rPr>
             <w:rStyle w:val="Hyperlink"/>
@@ -3658,7 +4117,7 @@
       <w:r>
         <w:t xml:space="preserve">DRAM. </w:t>
       </w:r>
-      <w:hyperlink r:id="rId39" w:history="1">
+      <w:hyperlink r:id="rId46" w:history="1">
         <w:r>
           <w:rPr>
             <w:rStyle w:val="Hyperlink"/>
@@ -3678,7 +4137,7 @@
       <w:r>
         <w:t xml:space="preserve">MROM. </w:t>
       </w:r>
-      <w:hyperlink r:id="rId40" w:history="1">
+      <w:hyperlink r:id="rId47" w:history="1">
         <w:r>
           <w:rPr>
             <w:rStyle w:val="Hyperlink"/>
@@ -3704,7 +4163,7 @@
       <w:r>
         <w:t xml:space="preserve">Amount of Data Created Daily. Exploding Topics. </w:t>
       </w:r>
-      <w:hyperlink r:id="rId41" w:anchor=":~:text=According%20to%20the%20latest%20estimates,or%200.4%20zettabytes%20every%20day" w:history="1">
+      <w:hyperlink r:id="rId48" w:anchor=":~:text=According%20to%20the%20latest%20estimates,or%200.4%20zettabytes%20every%20day" w:history="1">
         <w:r>
           <w:rPr>
             <w:rStyle w:val="Hyperlink"/>
@@ -3719,13 +4178,12 @@
     <w:p/>
     <w:p>
       <w:r>
-        <w:lastRenderedPageBreak/>
         <w:t>USB-C, USB-B, and USB-A: What’s the Difference?</w:t>
       </w:r>
       <w:r>
         <w:t xml:space="preserve"> </w:t>
       </w:r>
-      <w:hyperlink r:id="rId42" w:history="1">
+      <w:hyperlink r:id="rId49" w:history="1">
         <w:r>
           <w:rPr>
             <w:rStyle w:val="Hyperlink"/>
@@ -3739,7 +4197,7 @@
       <w:r>
         <w:t xml:space="preserve">Graphics Processing Unit. Wikipedia. </w:t>
       </w:r>
-      <w:hyperlink r:id="rId43" w:history="1">
+      <w:hyperlink r:id="rId50" w:history="1">
         <w:r>
           <w:rPr>
             <w:rStyle w:val="Hyperlink"/>
@@ -3768,7 +4226,7 @@
       <w:r>
         <w:t xml:space="preserve">Wikipedia. </w:t>
       </w:r>
-      <w:hyperlink r:id="rId44" w:history="1">
+      <w:hyperlink r:id="rId51" w:history="1">
         <w:r>
           <w:rPr>
             <w:rStyle w:val="Hyperlink"/>
@@ -3812,7 +4270,7 @@
       <w:r>
         <w:t xml:space="preserve">.  2024. 27 System Software &amp; Application Software Examples of 2024.  </w:t>
       </w:r>
-      <w:hyperlink r:id="rId45" w:history="1">
+      <w:hyperlink r:id="rId52" w:history="1">
         <w:r>
           <w:rPr>
             <w:rStyle w:val="Hyperlink"/>
@@ -3821,26 +4279,84 @@
         </w:r>
       </w:hyperlink>
     </w:p>
-    <w:p>
+    <w:p/>
+    <w:p>
+      <w:pPr>
+        <w:pStyle w:val="ListParagraph"/>
+        <w:numPr>
+          <w:ilvl w:val="0"/>
+          <w:numId w:val="2"/>
+        </w:numPr>
+      </w:pPr>
+      <w:r>
+        <w:t xml:space="preserve">Mehar. 2023. List of Operating System: Top Operating System List for 2024. </w:t>
+      </w:r>
+      <w:hyperlink r:id="rId53" w:history="1">
+        <w:r>
+          <w:rPr>
+            <w:rStyle w:val="Hyperlink"/>
+          </w:rPr>
+          <w:t>https://www.almabetter.com/bytes/articles/list-of-operating-system</w:t>
+        </w:r>
+      </w:hyperlink>
+      <w:r>
+        <w:t>.</w:t>
+      </w:r>
       <w:r>
         <w:br/>
-        <w:t>2. Systems software with examples</w:t>
+      </w:r>
+    </w:p>
+    <w:p>
+      <w:r>
+        <w:t xml:space="preserve">Heavy.AI. Local Area Network. </w:t>
+      </w:r>
+      <w:hyperlink r:id="rId54" w:history="1">
+        <w:r>
+          <w:rPr>
+            <w:rStyle w:val="Hyperlink"/>
+          </w:rPr>
+          <w:t>https://www.heavy.ai/technical-glossary/local-area-network</w:t>
+        </w:r>
+      </w:hyperlink>
+    </w:p>
+    <w:p/>
+    <w:p>
+      <w:r>
+        <w:t xml:space="preserve">B. Hussain. 2017. </w:t>
+      </w:r>
+      <w:r>
+        <w:t>https://medium.com/computing-technology-with-it-fundamentals/applications-platforms-and-different-types-of-software-28f0fc1ef075</w:t>
+      </w:r>
+      <w:r>
+        <w:t xml:space="preserve"> </w:t>
       </w:r>
       <w:r>
         <w:br/>
-        <w:t>3. Explain operating systems with examples</w:t>
+      </w:r>
+    </w:p>
+    <w:p>
+      <w:r>
+        <w:t xml:space="preserve">Hasna A. </w:t>
+      </w:r>
+      <w:r>
+        <w:t xml:space="preserve">2024. </w:t>
+      </w:r>
+      <w:r>
+        <w:t>What Is a VPN: How Does It Work and Should You Use It?</w:t>
+      </w:r>
+      <w:r>
+        <w:t xml:space="preserve"> </w:t>
+      </w:r>
+      <w:r>
+        <w:t>https://www.hostinger.co.uk/tutorials/what-is-vpn</w:t>
       </w:r>
       <w:r>
         <w:br/>
-        <w:t>4. Networking and its types (LAN, WAN, WLAN, MAN, SAN, PAN, EPN &amp; VPN)</w:t>
-      </w:r>
-      <w:r>
-        <w:br/>
       </w:r>
     </w:p>
     <w:sectPr>
-      <w:footerReference w:type="default" r:id="rId46"/>
-      <w:headerReference w:type="first" r:id="rId47"/>
+      <w:footerReference w:type="default" r:id="rId55"/>
+      <w:headerReference w:type="first" r:id="rId56"/>
       <w:pgSz w:w="12240" w:h="15840"/>
       <w:pgMar w:top="1440" w:right="1440" w:bottom="1440" w:left="1440" w:header="720" w:footer="720" w:gutter="0"/>
       <w:pgBorders w:offsetFrom="page">
@@ -4059,6 +4575,195 @@
     </w:pPr>
   </w:p>
 </w:hdr>
+</file>
+
+<file path=word/numbering.xml><?xml version="1.0" encoding="utf-8"?>
+<w:numbering xmlns:wpc="http://schemas.microsoft.com/office/word/2010/wordprocessingCanvas" xmlns:cx="http://schemas.microsoft.com/office/drawing/2014/chartex" xmlns:cx1="http://schemas.microsoft.com/office/drawing/2015/9/8/chartex" xmlns:cx2="http://schemas.microsoft.com/office/drawing/2015/10/21/chartex" xmlns:cx3="http://schemas.microsoft.com/office/drawing/2016/5/9/chartex" xmlns:cx4="http://schemas.microsoft.com/office/drawing/2016/5/10/chartex" xmlns:cx5="http://schemas.microsoft.com/office/drawing/2016/5/11/chartex" xmlns:cx6="http://schemas.microsoft.com/office/drawing/2016/5/12/chartex" xmlns:cx7="http://schemas.microsoft.com/office/drawing/2016/5/13/chartex" xmlns:cx8="http://schemas.microsoft.com/office/drawing/2016/5/14/chartex" xmlns:mc="http://schemas.openxmlformats.org/markup-compatibility/2006" xmlns:aink="http://schemas.microsoft.com/office/drawing/2016/ink" xmlns:am3d="http://schemas.microsoft.com/office/drawing/2017/model3d" xmlns:o="urn:schemas-microsoft-com:office:office" xmlns:oel="http://schemas.microsoft.com/office/2019/extlst" xmlns:r="http://schemas.openxmlformats.org/officeDocument/2006/relationships" xmlns:m="http://schemas.openxmlformats.org/officeDocument/2006/math" xmlns:v="urn:schemas-microsoft-com:vml" xmlns:wp14="http://schemas.microsoft.com/office/word/2010/wordprocessingDrawing" xmlns:wp="http://schemas.openxmlformats.org/drawingml/2006/wordprocessingDrawing" xmlns:w10="urn:schemas-microsoft-com:office:word" xmlns:w="http://schemas.openxmlformats.org/wordprocessingml/2006/main" xmlns:w14="http://schemas.microsoft.com/office/word/2010/wordml" xmlns:w15="http://schemas.microsoft.com/office/word/2012/wordml" xmlns:w16cex="http://schemas.microsoft.com/office/word/2018/wordml/cex" xmlns:w16cid="http://schemas.microsoft.com/office/word/2016/wordml/cid" xmlns:w16="http://schemas.microsoft.com/office/word/2018/wordml" xmlns:w16du="http://schemas.microsoft.com/office/word/2023/wordml/word16du" xmlns:w16sdtdh="http://schemas.microsoft.com/office/word/2020/wordml/sdtdatahash" xmlns:w16se="http://schemas.microsoft.com/office/word/2015/wordml/symex" xmlns:wpg="http://schemas.microsoft.com/office/word/2010/wordprocessingGroup" xmlns:wpi="http://schemas.microsoft.com/office/word/2010/wordprocessingInk" xmlns:wne="http://schemas.microsoft.com/office/word/2006/wordml" xmlns:wps="http://schemas.microsoft.com/office/word/2010/wordprocessingShape" mc:Ignorable="w14 w15 w16se w16cid w16 w16cex w16sdtdh w16du wp14">
+  <w:abstractNum w:abstractNumId="0" w15:restartNumberingAfterBreak="0">
+    <w:nsid w:val="141A61A2"/>
+    <w:multiLevelType w:val="hybridMultilevel"/>
+    <w:tmpl w:val="1124FA00"/>
+    <w:lvl w:ilvl="0" w:tplc="04090015">
+      <w:start w:val="1"/>
+      <w:numFmt w:val="upperLetter"/>
+      <w:lvlText w:val="%1."/>
+      <w:lvlJc w:val="left"/>
+      <w:pPr>
+        <w:ind w:left="360" w:hanging="360"/>
+      </w:pPr>
+      <w:rPr>
+        <w:rFonts w:hint="default"/>
+      </w:rPr>
+    </w:lvl>
+    <w:lvl w:ilvl="1" w:tplc="04090019" w:tentative="1">
+      <w:start w:val="1"/>
+      <w:numFmt w:val="lowerLetter"/>
+      <w:lvlText w:val="%2."/>
+      <w:lvlJc w:val="left"/>
+      <w:pPr>
+        <w:ind w:left="1080" w:hanging="360"/>
+      </w:pPr>
+    </w:lvl>
+    <w:lvl w:ilvl="2" w:tplc="0409001B" w:tentative="1">
+      <w:start w:val="1"/>
+      <w:numFmt w:val="lowerRoman"/>
+      <w:lvlText w:val="%3."/>
+      <w:lvlJc w:val="right"/>
+      <w:pPr>
+        <w:ind w:left="1800" w:hanging="180"/>
+      </w:pPr>
+    </w:lvl>
+    <w:lvl w:ilvl="3" w:tplc="0409000F" w:tentative="1">
+      <w:start w:val="1"/>
+      <w:numFmt w:val="decimal"/>
+      <w:lvlText w:val="%4."/>
+      <w:lvlJc w:val="left"/>
+      <w:pPr>
+        <w:ind w:left="2520" w:hanging="360"/>
+      </w:pPr>
+    </w:lvl>
+    <w:lvl w:ilvl="4" w:tplc="04090019" w:tentative="1">
+      <w:start w:val="1"/>
+      <w:numFmt w:val="lowerLetter"/>
+      <w:lvlText w:val="%5."/>
+      <w:lvlJc w:val="left"/>
+      <w:pPr>
+        <w:ind w:left="3240" w:hanging="360"/>
+      </w:pPr>
+    </w:lvl>
+    <w:lvl w:ilvl="5" w:tplc="0409001B" w:tentative="1">
+      <w:start w:val="1"/>
+      <w:numFmt w:val="lowerRoman"/>
+      <w:lvlText w:val="%6."/>
+      <w:lvlJc w:val="right"/>
+      <w:pPr>
+        <w:ind w:left="3960" w:hanging="180"/>
+      </w:pPr>
+    </w:lvl>
+    <w:lvl w:ilvl="6" w:tplc="0409000F" w:tentative="1">
+      <w:start w:val="1"/>
+      <w:numFmt w:val="decimal"/>
+      <w:lvlText w:val="%7."/>
+      <w:lvlJc w:val="left"/>
+      <w:pPr>
+        <w:ind w:left="4680" w:hanging="360"/>
+      </w:pPr>
+    </w:lvl>
+    <w:lvl w:ilvl="7" w:tplc="04090019" w:tentative="1">
+      <w:start w:val="1"/>
+      <w:numFmt w:val="lowerLetter"/>
+      <w:lvlText w:val="%8."/>
+      <w:lvlJc w:val="left"/>
+      <w:pPr>
+        <w:ind w:left="5400" w:hanging="360"/>
+      </w:pPr>
+    </w:lvl>
+    <w:lvl w:ilvl="8" w:tplc="0409001B" w:tentative="1">
+      <w:start w:val="1"/>
+      <w:numFmt w:val="lowerRoman"/>
+      <w:lvlText w:val="%9."/>
+      <w:lvlJc w:val="right"/>
+      <w:pPr>
+        <w:ind w:left="6120" w:hanging="180"/>
+      </w:pPr>
+    </w:lvl>
+  </w:abstractNum>
+  <w:abstractNum w:abstractNumId="1" w15:restartNumberingAfterBreak="0">
+    <w:nsid w:val="1EF84A3F"/>
+    <w:multiLevelType w:val="hybridMultilevel"/>
+    <w:tmpl w:val="9AAA0670"/>
+    <w:lvl w:ilvl="0" w:tplc="04090015">
+      <w:start w:val="1"/>
+      <w:numFmt w:val="upperLetter"/>
+      <w:lvlText w:val="%1."/>
+      <w:lvlJc w:val="left"/>
+      <w:pPr>
+        <w:ind w:left="720" w:hanging="360"/>
+      </w:pPr>
+      <w:rPr>
+        <w:rFonts w:hint="default"/>
+      </w:rPr>
+    </w:lvl>
+    <w:lvl w:ilvl="1" w:tplc="04090019" w:tentative="1">
+      <w:start w:val="1"/>
+      <w:numFmt w:val="lowerLetter"/>
+      <w:lvlText w:val="%2."/>
+      <w:lvlJc w:val="left"/>
+      <w:pPr>
+        <w:ind w:left="1440" w:hanging="360"/>
+      </w:pPr>
+    </w:lvl>
+    <w:lvl w:ilvl="2" w:tplc="0409001B" w:tentative="1">
+      <w:start w:val="1"/>
+      <w:numFmt w:val="lowerRoman"/>
+      <w:lvlText w:val="%3."/>
+      <w:lvlJc w:val="right"/>
+      <w:pPr>
+        <w:ind w:left="2160" w:hanging="180"/>
+      </w:pPr>
+    </w:lvl>
+    <w:lvl w:ilvl="3" w:tplc="0409000F" w:tentative="1">
+      <w:start w:val="1"/>
+      <w:numFmt w:val="decimal"/>
+      <w:lvlText w:val="%4."/>
+      <w:lvlJc w:val="left"/>
+      <w:pPr>
+        <w:ind w:left="2880" w:hanging="360"/>
+      </w:pPr>
+    </w:lvl>
+    <w:lvl w:ilvl="4" w:tplc="04090019" w:tentative="1">
+      <w:start w:val="1"/>
+      <w:numFmt w:val="lowerLetter"/>
+      <w:lvlText w:val="%5."/>
+      <w:lvlJc w:val="left"/>
+      <w:pPr>
+        <w:ind w:left="3600" w:hanging="360"/>
+      </w:pPr>
+    </w:lvl>
+    <w:lvl w:ilvl="5" w:tplc="0409001B" w:tentative="1">
+      <w:start w:val="1"/>
+      <w:numFmt w:val="lowerRoman"/>
+      <w:lvlText w:val="%6."/>
+      <w:lvlJc w:val="right"/>
+      <w:pPr>
+        <w:ind w:left="4320" w:hanging="180"/>
+      </w:pPr>
+    </w:lvl>
+    <w:lvl w:ilvl="6" w:tplc="0409000F" w:tentative="1">
+      <w:start w:val="1"/>
+      <w:numFmt w:val="decimal"/>
+      <w:lvlText w:val="%7."/>
+      <w:lvlJc w:val="left"/>
+      <w:pPr>
+        <w:ind w:left="5040" w:hanging="360"/>
+      </w:pPr>
+    </w:lvl>
+    <w:lvl w:ilvl="7" w:tplc="04090019" w:tentative="1">
+      <w:start w:val="1"/>
+      <w:numFmt w:val="lowerLetter"/>
+      <w:lvlText w:val="%8."/>
+      <w:lvlJc w:val="left"/>
+      <w:pPr>
+        <w:ind w:left="5760" w:hanging="360"/>
+      </w:pPr>
+    </w:lvl>
+    <w:lvl w:ilvl="8" w:tplc="0409001B" w:tentative="1">
+      <w:start w:val="1"/>
+      <w:numFmt w:val="lowerRoman"/>
+      <w:lvlText w:val="%9."/>
+      <w:lvlJc w:val="right"/>
+      <w:pPr>
+        <w:ind w:left="6480" w:hanging="180"/>
+      </w:pPr>
+    </w:lvl>
+  </w:abstractNum>
+  <w:num w:numId="1" w16cid:durableId="1409768205">
+    <w:abstractNumId w:val="1"/>
+  </w:num>
+  <w:num w:numId="2" w16cid:durableId="167446054">
+    <w:abstractNumId w:val="0"/>
+  </w:num>
+</w:numbering>
 </file>
 
 <file path=word/styles.xml><?xml version="1.0" encoding="utf-8"?>

</xml_diff>